<commit_message>
2.6_GuiaEstudiante_Fase 2_Informe Final Proyecto APT (Español)
</commit_message>
<xml_diff>
--- a/FASE 2/EVIDENCIAS GRUPALES/2.6_GuiaEstudiante_Fase 2_Informe Final Proyecto APT (Español).docx
+++ b/FASE 2/EVIDENCIAS GRUPALES/2.6_GuiaEstudiante_Fase 2_Informe Final Proyecto APT (Español).docx
@@ -1,6 +1,6 @@
 
 <file path=word/document.xml><?xml version="1.0" encoding="utf-8"?>
-<w:document xmlns:wpc="http://schemas.microsoft.com/office/word/2010/wordprocessingCanvas" xmlns:cx="http://schemas.microsoft.com/office/drawing/2014/chartex" xmlns:mc="http://schemas.openxmlformats.org/markup-compatibility/2006" xmlns:o="urn:schemas-microsoft-com:office:office" xmlns:r="http://schemas.openxmlformats.org/officeDocument/2006/relationships" xmlns:m="http://schemas.openxmlformats.org/officeDocument/2006/math" xmlns:v="urn:schemas-microsoft-com:vml" xmlns:wp14="http://schemas.microsoft.com/office/word/2010/wordprocessingDrawing" xmlns:wp="http://schemas.openxmlformats.org/drawingml/2006/wordprocessingDrawing" xmlns:w10="urn:schemas-microsoft-com:office:word" xmlns:w="http://schemas.openxmlformats.org/wordprocessingml/2006/main" xmlns:w14="http://schemas.microsoft.com/office/word/2010/wordml" xmlns:w15="http://schemas.microsoft.com/office/word/2012/wordml" xmlns:w16se="http://schemas.microsoft.com/office/word/2015/wordml/symex" xmlns:wpg="http://schemas.microsoft.com/office/word/2010/wordprocessingGroup" xmlns:wpi="http://schemas.microsoft.com/office/word/2010/wordprocessingInk" xmlns:wne="http://schemas.microsoft.com/office/word/2006/wordml" xmlns:wps="http://schemas.microsoft.com/office/word/2010/wordprocessingShape" mc:Ignorable="w14 w15 w16se wp14">
+<w:document xmlns:wpc="http://schemas.microsoft.com/office/word/2010/wordprocessingCanvas" xmlns:cx="http://schemas.microsoft.com/office/drawing/2014/chartex" xmlns:cx1="http://schemas.microsoft.com/office/drawing/2015/9/8/chartex" xmlns:cx2="http://schemas.microsoft.com/office/drawing/2015/10/21/chartex" xmlns:cx3="http://schemas.microsoft.com/office/drawing/2016/5/9/chartex" xmlns:cx4="http://schemas.microsoft.com/office/drawing/2016/5/10/chartex" xmlns:cx5="http://schemas.microsoft.com/office/drawing/2016/5/11/chartex" xmlns:cx6="http://schemas.microsoft.com/office/drawing/2016/5/12/chartex" xmlns:cx7="http://schemas.microsoft.com/office/drawing/2016/5/13/chartex" xmlns:cx8="http://schemas.microsoft.com/office/drawing/2016/5/14/chartex" xmlns:mc="http://schemas.openxmlformats.org/markup-compatibility/2006" xmlns:aink="http://schemas.microsoft.com/office/drawing/2016/ink" xmlns:am3d="http://schemas.microsoft.com/office/drawing/2017/model3d" xmlns:o="urn:schemas-microsoft-com:office:office" xmlns:oel="http://schemas.microsoft.com/office/2019/extlst" xmlns:r="http://schemas.openxmlformats.org/officeDocument/2006/relationships" xmlns:m="http://schemas.openxmlformats.org/officeDocument/2006/math" xmlns:v="urn:schemas-microsoft-com:vml" xmlns:wp14="http://schemas.microsoft.com/office/word/2010/wordprocessingDrawing" xmlns:wp="http://schemas.openxmlformats.org/drawingml/2006/wordprocessingDrawing" xmlns:w10="urn:schemas-microsoft-com:office:word" xmlns:w="http://schemas.openxmlformats.org/wordprocessingml/2006/main" xmlns:w14="http://schemas.microsoft.com/office/word/2010/wordml" xmlns:w15="http://schemas.microsoft.com/office/word/2012/wordml" xmlns:w16cex="http://schemas.microsoft.com/office/word/2018/wordml/cex" xmlns:w16cid="http://schemas.microsoft.com/office/word/2016/wordml/cid" xmlns:w16="http://schemas.microsoft.com/office/word/2018/wordml" xmlns:w16du="http://schemas.microsoft.com/office/word/2023/wordml/word16du" xmlns:w16sdtdh="http://schemas.microsoft.com/office/word/2020/wordml/sdtdatahash" xmlns:w16se="http://schemas.microsoft.com/office/word/2015/wordml/symex" xmlns:wpg="http://schemas.microsoft.com/office/word/2010/wordprocessingGroup" xmlns:wpi="http://schemas.microsoft.com/office/word/2010/wordprocessingInk" xmlns:wne="http://schemas.microsoft.com/office/word/2006/wordml" xmlns:wps="http://schemas.microsoft.com/office/word/2010/wordprocessingShape" mc:Ignorable="w14 w15 w16se w16cid w16 w16cex w16sdtdh w16du wp14">
   <w:body>
     <w:p>
       <w:r>
@@ -165,6 +165,7 @@
                                 </w:rPr>
                                 <w:t xml:space="preserve">Asignatura </w:t>
                               </w:r>
+                              <w:proofErr w:type="spellStart"/>
                               <w:r>
                                 <w:rPr>
                                   <w:b/>
@@ -174,8 +175,7 @@
                                 </w:rPr>
                                 <w:t>Capstone</w:t>
                               </w:r>
-                              <w:bookmarkStart w:id="0" w:name="_GoBack"/>
-                              <w:bookmarkEnd w:id="0"/>
+                              <w:proofErr w:type="spellEnd"/>
                             </w:p>
                           </w:txbxContent>
                         </wps:txbx>
@@ -240,7 +240,7 @@
           </mc:Choice>
           <mc:Fallback>
             <w:pict>
-              <v:group w14:anchorId="7466F1C2" id="Grupo 53" o:spid="_x0000_s1026" style="position:absolute;margin-left:-24.7pt;margin-top:3pt;width:491.25pt;height:123pt;z-index:251659264;mso-position-horizontal-relative:margin;mso-width-relative:margin;mso-height-relative:margin" coordsize="59912,15621" o:gfxdata="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">
+              <v:group w14:anchorId="7466F1C2" id="Grupo 53" o:spid="_x0000_s1026" style="position:absolute;margin-left:-24.7pt;margin-top:3pt;width:491.25pt;height:123pt;z-index:251659264;mso-position-horizontal-relative:margin;mso-width-relative:margin;mso-height-relative:margin" coordsize="59912,15621" o:gfxdata="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">
                 <v:shapetype id="_x0000_t202" coordsize="21600,21600" o:spt="202" path="m,l,21600r21600,l21600,xe">
                   <v:stroke joinstyle="miter"/>
                   <v:path gradientshapeok="t" o:connecttype="rect"/>
@@ -352,6 +352,7 @@
                           </w:rPr>
                           <w:t xml:space="preserve">Asignatura </w:t>
                         </w:r>
+                        <w:proofErr w:type="spellStart"/>
                         <w:r>
                           <w:rPr>
                             <w:b/>
@@ -361,8 +362,7 @@
                           </w:rPr>
                           <w:t>Capstone</w:t>
                         </w:r>
-                        <w:bookmarkStart w:id="1" w:name="_GoBack"/>
-                        <w:bookmarkEnd w:id="1"/>
+                        <w:proofErr w:type="spellEnd"/>
                       </w:p>
                     </w:txbxContent>
                   </v:textbox>
@@ -712,12 +712,11 @@
               <w:rPr>
                 <w:rFonts w:ascii="Calibri" w:hAnsi="Calibri" w:cs="Arial"/>
                 <w:i/>
-                <w:color w:val="548DD4"/>
                 <w:sz w:val="20"/>
                 <w:szCs w:val="20"/>
                 <w:lang w:eastAsia="es-CL"/>
               </w:rPr>
-              <w:t>Escribe el nombre de tu Proyecto APT.</w:t>
+              <w:t>Viaja Pro</w:t>
             </w:r>
           </w:p>
         </w:tc>
@@ -762,34 +761,12 @@
               <w:rPr>
                 <w:rFonts w:ascii="Calibri" w:hAnsi="Calibri" w:cs="Arial"/>
                 <w:i/>
-                <w:color w:val="548DD4"/>
+                <w:iCs/>
                 <w:sz w:val="20"/>
                 <w:szCs w:val="20"/>
                 <w:lang w:eastAsia="es-CL"/>
               </w:rPr>
-              <w:t xml:space="preserve">Menciona la(s) área(s) de desempeño de tu Plan de Estudio que </w:t>
-            </w:r>
-            <w:r>
-              <w:rPr>
-                <w:rFonts w:ascii="Calibri" w:hAnsi="Calibri" w:cs="Arial"/>
-                <w:i/>
-                <w:color w:val="548DD4"/>
-                <w:sz w:val="20"/>
-                <w:szCs w:val="20"/>
-                <w:lang w:eastAsia="es-CL"/>
-              </w:rPr>
-              <w:t xml:space="preserve">abordaron </w:t>
-            </w:r>
-            <w:r>
-              <w:rPr>
-                <w:rFonts w:ascii="Calibri" w:hAnsi="Calibri" w:cs="Arial"/>
-                <w:i/>
-                <w:color w:val="548DD4"/>
-                <w:sz w:val="20"/>
-                <w:szCs w:val="20"/>
-                <w:lang w:eastAsia="es-CL"/>
-              </w:rPr>
-              <w:t>tu Proyecto APT.</w:t>
+              <w:t>Gestión de proyectos informáticos, Construcción de modelos de datos escalables y Desarrollo de soluciones de software eficientes</w:t>
             </w:r>
           </w:p>
         </w:tc>
@@ -842,34 +819,12 @@
               <w:rPr>
                 <w:rFonts w:ascii="Calibri" w:hAnsi="Calibri" w:cs="Arial"/>
                 <w:i/>
-                <w:color w:val="548DD4"/>
+                <w:iCs/>
                 <w:sz w:val="20"/>
                 <w:szCs w:val="20"/>
                 <w:lang w:eastAsia="es-CL"/>
               </w:rPr>
-              <w:t xml:space="preserve">Menciona las competencias  de tu Plan de Estudio que </w:t>
-            </w:r>
-            <w:r>
-              <w:rPr>
-                <w:rFonts w:ascii="Calibri" w:hAnsi="Calibri" w:cs="Arial"/>
-                <w:i/>
-                <w:color w:val="548DD4"/>
-                <w:sz w:val="20"/>
-                <w:szCs w:val="20"/>
-                <w:lang w:eastAsia="es-CL"/>
-              </w:rPr>
-              <w:t>abordaste e</w:t>
-            </w:r>
-            <w:r>
-              <w:rPr>
-                <w:rFonts w:ascii="Calibri" w:hAnsi="Calibri" w:cs="Arial"/>
-                <w:i/>
-                <w:color w:val="548DD4"/>
-                <w:sz w:val="20"/>
-                <w:szCs w:val="20"/>
-                <w:lang w:eastAsia="es-CL"/>
-              </w:rPr>
-              <w:t>n tu Proyecto APT.</w:t>
+              <w:t>Gestionar proyectos informáticos, Construir modelos de datos y Desarrollar soluciones de software</w:t>
             </w:r>
           </w:p>
         </w:tc>
@@ -991,423 +946,183 @@
           </w:tcPr>
           <w:p>
             <w:pPr>
-              <w:pStyle w:val="paragraph"/>
+              <w:pBdr>
+                <w:top w:val="nil"/>
+                <w:left w:val="nil"/>
+                <w:bottom w:val="nil"/>
+                <w:right w:val="nil"/>
+                <w:between w:val="nil"/>
+              </w:pBdr>
+              <w:jc w:val="both"/>
+              <w:rPr>
+                <w:i/>
+                <w:sz w:val="20"/>
+                <w:szCs w:val="20"/>
+              </w:rPr>
+            </w:pPr>
+            <w:r>
+              <w:rPr>
+                <w:i/>
+                <w:sz w:val="20"/>
+                <w:szCs w:val="20"/>
+              </w:rPr>
+              <w:t>Nuestro proyecto APT busca dar respuesta a una problemática relevante en el campo del transporte colectivo, específicamente en la gestión de rutas, tarifas y disponibilidad de servicios en tiempo real. El problema que buscamos solucionar es la falta de una plataforma integral que facilite la comunicación y coordinación entre administradores, choferes y pasajeros, optimizando el uso de recursos y mejorando la experiencia del usuario final. Este proyecto es altamente relevante para nuestro campo laboral, ya que combina la gestión de datos, desarrollo de software, y la implementación de soluciones tecnológicas para resolver problemas concretos en la industria del transporte.</w:t>
+            </w:r>
+          </w:p>
+          <w:p>
+            <w:pPr>
+              <w:pBdr>
+                <w:top w:val="nil"/>
+                <w:left w:val="nil"/>
+                <w:bottom w:val="nil"/>
+                <w:right w:val="nil"/>
+                <w:between w:val="nil"/>
+              </w:pBdr>
+              <w:jc w:val="both"/>
+              <w:rPr>
+                <w:i/>
+                <w:sz w:val="20"/>
+                <w:szCs w:val="20"/>
+              </w:rPr>
+            </w:pPr>
+          </w:p>
+          <w:p>
+            <w:pPr>
+              <w:pBdr>
+                <w:top w:val="nil"/>
+                <w:left w:val="nil"/>
+                <w:bottom w:val="nil"/>
+                <w:right w:val="nil"/>
+                <w:between w:val="nil"/>
+              </w:pBdr>
+              <w:jc w:val="both"/>
+              <w:rPr>
+                <w:i/>
+                <w:sz w:val="20"/>
+                <w:szCs w:val="20"/>
+              </w:rPr>
+            </w:pPr>
+            <w:r>
+              <w:rPr>
+                <w:i/>
+                <w:sz w:val="20"/>
+                <w:szCs w:val="20"/>
+              </w:rPr>
+              <w:t>El proyecto está situado en un contexto urbano, donde el transporte colectivo es un medio esencial para la movilidad de las personas. Este podría aplicarse en una comuna o ciudad de tamaño medio a grande, donde la coordinación del transporte es crucial.</w:t>
+            </w:r>
+          </w:p>
+          <w:p>
+            <w:pPr>
+              <w:spacing w:before="240" w:after="240"/>
+              <w:jc w:val="both"/>
+              <w:rPr>
+                <w:i/>
+                <w:sz w:val="20"/>
+                <w:szCs w:val="20"/>
+              </w:rPr>
+            </w:pPr>
+            <w:r>
+              <w:rPr>
+                <w:i/>
+                <w:sz w:val="20"/>
+                <w:szCs w:val="20"/>
+              </w:rPr>
+              <w:lastRenderedPageBreak/>
+              <w:t>La solución impactaría a tres grupos principales:</w:t>
+            </w:r>
+          </w:p>
+          <w:p>
+            <w:pPr>
               <w:numPr>
                 <w:ilvl w:val="0"/>
-                <w:numId w:val="6"/>
+                <w:numId w:val="10"/>
               </w:numPr>
-              <w:spacing w:before="0" w:beforeAutospacing="0" w:after="0" w:afterAutospacing="0"/>
-              <w:ind w:left="301" w:hanging="283"/>
-              <w:jc w:val="both"/>
-              <w:textAlignment w:val="baseline"/>
-              <w:rPr>
-                <w:rFonts w:ascii="Segoe UI" w:hAnsi="Segoe UI" w:cs="Segoe UI"/>
-                <w:color w:val="0070C0"/>
-                <w:sz w:val="18"/>
-                <w:szCs w:val="18"/>
-              </w:rPr>
-            </w:pPr>
-            <w:r>
-              <w:rPr>
-                <w:rStyle w:val="normaltextrun"/>
-                <w:rFonts w:ascii="Calibri" w:hAnsi="Calibri" w:cs="Calibri"/>
-                <w:i/>
-                <w:iCs/>
-                <w:color w:val="0070C0"/>
-                <w:sz w:val="18"/>
-                <w:szCs w:val="18"/>
-              </w:rPr>
-              <w:t>Señala qu</w:t>
-            </w:r>
-            <w:r>
-              <w:rPr>
-                <w:rStyle w:val="normaltextrun"/>
-                <w:rFonts w:ascii="Segoe UI" w:hAnsi="Segoe UI" w:cs="Segoe UI"/>
-                <w:i/>
-                <w:iCs/>
-                <w:color w:val="0070C0"/>
-                <w:sz w:val="18"/>
-                <w:szCs w:val="18"/>
-              </w:rPr>
-              <w:t>é</w:t>
-            </w:r>
-            <w:r>
-              <w:rPr>
-                <w:rStyle w:val="normaltextrun"/>
-                <w:rFonts w:ascii="Calibri" w:hAnsi="Calibri" w:cs="Calibri"/>
-                <w:i/>
-                <w:iCs/>
-                <w:color w:val="0070C0"/>
-                <w:sz w:val="18"/>
-                <w:szCs w:val="18"/>
-              </w:rPr>
-              <w:t xml:space="preserve"> problema busc</w:t>
-            </w:r>
-            <w:r>
-              <w:rPr>
-                <w:rStyle w:val="normaltextrun"/>
-                <w:rFonts w:ascii="Calibri" w:hAnsi="Calibri" w:cs="Calibri"/>
-                <w:i/>
-                <w:iCs/>
-                <w:color w:val="0070C0"/>
-                <w:sz w:val="18"/>
-                <w:szCs w:val="18"/>
-              </w:rPr>
-              <w:t>ó</w:t>
-            </w:r>
-            <w:r>
-              <w:rPr>
-                <w:rStyle w:val="normaltextrun"/>
-                <w:rFonts w:ascii="Calibri" w:hAnsi="Calibri" w:cs="Calibri"/>
-                <w:i/>
-                <w:iCs/>
-                <w:color w:val="0070C0"/>
-                <w:sz w:val="18"/>
-                <w:szCs w:val="18"/>
-              </w:rPr>
-              <w:t xml:space="preserve"> solucionar tu proyecto</w:t>
-            </w:r>
-            <w:r>
-              <w:rPr>
-                <w:rStyle w:val="normaltextrun"/>
-                <w:rFonts w:ascii="Calibri" w:hAnsi="Calibri" w:cs="Calibri"/>
-                <w:i/>
-                <w:iCs/>
-                <w:color w:val="0070C0"/>
-                <w:sz w:val="18"/>
-                <w:szCs w:val="18"/>
-              </w:rPr>
-              <w:t xml:space="preserve"> y</w:t>
-            </w:r>
-            <w:r>
-              <w:rPr>
-                <w:rStyle w:val="normaltextrun"/>
-                <w:rFonts w:ascii="Calibri" w:hAnsi="Calibri" w:cs="Calibri"/>
-                <w:i/>
-                <w:iCs/>
-                <w:color w:val="0070C0"/>
-                <w:sz w:val="18"/>
-                <w:szCs w:val="18"/>
-              </w:rPr>
-              <w:t xml:space="preserve"> </w:t>
-            </w:r>
-            <w:r>
-              <w:rPr>
-                <w:rStyle w:val="normaltextrun"/>
-                <w:rFonts w:ascii="Calibri" w:hAnsi="Calibri" w:cs="Calibri"/>
-                <w:i/>
-                <w:iCs/>
-                <w:color w:val="0070C0"/>
-                <w:sz w:val="18"/>
-                <w:szCs w:val="18"/>
-              </w:rPr>
-              <w:t>su</w:t>
-            </w:r>
-            <w:r>
-              <w:rPr>
-                <w:rStyle w:val="normaltextrun"/>
-                <w:rFonts w:ascii="Calibri" w:hAnsi="Calibri" w:cs="Calibri"/>
-                <w:i/>
-                <w:iCs/>
-                <w:color w:val="0070C0"/>
-                <w:sz w:val="18"/>
-                <w:szCs w:val="18"/>
-              </w:rPr>
-              <w:t xml:space="preserve"> relevancia para e</w:t>
-            </w:r>
-            <w:r>
-              <w:rPr>
-                <w:rStyle w:val="normaltextrun"/>
-                <w:rFonts w:ascii="Calibri" w:hAnsi="Calibri" w:cs="Calibri"/>
-                <w:i/>
-                <w:iCs/>
-                <w:color w:val="0070C0"/>
-                <w:sz w:val="18"/>
-                <w:szCs w:val="18"/>
-              </w:rPr>
-              <w:t>l</w:t>
-            </w:r>
-            <w:r>
-              <w:rPr>
-                <w:rStyle w:val="normaltextrun"/>
-                <w:rFonts w:ascii="Calibri" w:hAnsi="Calibri" w:cs="Calibri"/>
-                <w:i/>
-                <w:iCs/>
-                <w:color w:val="0070C0"/>
-                <w:sz w:val="18"/>
-                <w:szCs w:val="18"/>
-              </w:rPr>
-              <w:t xml:space="preserve"> contexto de la profesión</w:t>
-            </w:r>
-            <w:r>
-              <w:rPr>
-                <w:rStyle w:val="normaltextrun"/>
-                <w:rFonts w:ascii="Calibri" w:hAnsi="Calibri" w:cs="Calibri"/>
-                <w:i/>
-                <w:iCs/>
-                <w:color w:val="0070C0"/>
-                <w:sz w:val="18"/>
-                <w:szCs w:val="18"/>
-              </w:rPr>
-              <w:t>. Algunas preguntas que pueden ayudarte a responder este apartado son: </w:t>
-            </w:r>
-            <w:r>
-              <w:rPr>
-                <w:rStyle w:val="eop"/>
-                <w:rFonts w:ascii="Calibri" w:hAnsi="Calibri" w:cs="Calibri"/>
-                <w:color w:val="0070C0"/>
-                <w:sz w:val="18"/>
-                <w:szCs w:val="18"/>
-              </w:rPr>
-              <w:t> </w:t>
-            </w:r>
-          </w:p>
-          <w:p>
-            <w:pPr>
-              <w:pStyle w:val="paragraph"/>
+              <w:spacing w:before="240" w:after="0"/>
+              <w:rPr>
+                <w:i/>
+                <w:sz w:val="20"/>
+                <w:szCs w:val="20"/>
+              </w:rPr>
+            </w:pPr>
+            <w:r>
+              <w:rPr>
+                <w:b/>
+                <w:i/>
+                <w:sz w:val="20"/>
+                <w:szCs w:val="20"/>
+              </w:rPr>
+              <w:t>Administradores del transporte</w:t>
+            </w:r>
+            <w:r>
+              <w:rPr>
+                <w:i/>
+                <w:sz w:val="20"/>
+                <w:szCs w:val="20"/>
+              </w:rPr>
+              <w:t xml:space="preserve"> que necesitan una herramienta eficiente para gestionar rutas y tarifas.</w:t>
+            </w:r>
+          </w:p>
+          <w:p>
+            <w:pPr>
               <w:numPr>
                 <w:ilvl w:val="0"/>
-                <w:numId w:val="5"/>
+                <w:numId w:val="10"/>
               </w:numPr>
-              <w:spacing w:before="0" w:beforeAutospacing="0" w:after="0" w:afterAutospacing="0"/>
-              <w:jc w:val="both"/>
-              <w:textAlignment w:val="baseline"/>
-              <w:rPr>
-                <w:rFonts w:ascii="Calibri" w:hAnsi="Calibri" w:cs="Calibri"/>
-                <w:color w:val="0070C0"/>
-                <w:sz w:val="18"/>
-                <w:szCs w:val="18"/>
-              </w:rPr>
-            </w:pPr>
-            <w:r>
-              <w:rPr>
-                <w:rStyle w:val="normaltextrun"/>
-                <w:rFonts w:ascii="Calibri" w:hAnsi="Calibri" w:cs="Calibri"/>
-                <w:i/>
-                <w:iCs/>
-                <w:color w:val="0070C0"/>
-                <w:sz w:val="18"/>
-                <w:szCs w:val="18"/>
-              </w:rPr>
-              <w:t>¿Por qué es relevante este tema para el campo laboral de tu carrera?</w:t>
-            </w:r>
-            <w:r>
-              <w:rPr>
-                <w:rStyle w:val="eop"/>
-                <w:rFonts w:ascii="Calibri" w:hAnsi="Calibri" w:cs="Calibri"/>
-                <w:color w:val="0070C0"/>
-                <w:sz w:val="18"/>
-                <w:szCs w:val="18"/>
-              </w:rPr>
-              <w:t> </w:t>
-            </w:r>
-          </w:p>
-          <w:p>
-            <w:pPr>
-              <w:pStyle w:val="paragraph"/>
+              <w:spacing w:after="0"/>
+              <w:rPr>
+                <w:i/>
+                <w:sz w:val="20"/>
+                <w:szCs w:val="20"/>
+              </w:rPr>
+            </w:pPr>
+            <w:r>
+              <w:rPr>
+                <w:b/>
+                <w:i/>
+                <w:sz w:val="20"/>
+                <w:szCs w:val="20"/>
+              </w:rPr>
+              <w:t>Choferes</w:t>
+            </w:r>
+            <w:r>
+              <w:rPr>
+                <w:i/>
+                <w:sz w:val="20"/>
+                <w:szCs w:val="20"/>
+              </w:rPr>
+              <w:t xml:space="preserve"> que requieren una forma sencilla de indicar su disponibilidad y gestionar la ocupación de asientos.</w:t>
+            </w:r>
+          </w:p>
+          <w:p>
+            <w:pPr>
               <w:numPr>
                 <w:ilvl w:val="0"/>
-                <w:numId w:val="5"/>
+                <w:numId w:val="10"/>
               </w:numPr>
-              <w:spacing w:before="0" w:beforeAutospacing="0" w:after="0" w:afterAutospacing="0"/>
-              <w:jc w:val="both"/>
-              <w:textAlignment w:val="baseline"/>
-              <w:rPr>
-                <w:rFonts w:ascii="Calibri" w:hAnsi="Calibri" w:cs="Calibri"/>
-                <w:color w:val="0070C0"/>
-                <w:sz w:val="18"/>
-                <w:szCs w:val="18"/>
-              </w:rPr>
-            </w:pPr>
-            <w:r>
-              <w:rPr>
-                <w:rStyle w:val="normaltextrun"/>
-                <w:rFonts w:ascii="Calibri" w:hAnsi="Calibri" w:cs="Calibri"/>
-                <w:i/>
-                <w:iCs/>
-                <w:color w:val="0070C0"/>
-                <w:sz w:val="18"/>
-                <w:szCs w:val="18"/>
-              </w:rPr>
-              <w:t>¿Dónde se ubica la situación que vas a abordar? (Ej.: País, región, comuna o institución) ¿Cuáles son las características principales de ese lugar? </w:t>
-            </w:r>
-            <w:r>
-              <w:rPr>
-                <w:rStyle w:val="eop"/>
-                <w:rFonts w:ascii="Calibri" w:hAnsi="Calibri" w:cs="Calibri"/>
-                <w:color w:val="0070C0"/>
-                <w:sz w:val="18"/>
-                <w:szCs w:val="18"/>
-              </w:rPr>
-              <w:t> </w:t>
-            </w:r>
-          </w:p>
-          <w:p>
-            <w:pPr>
-              <w:pStyle w:val="paragraph"/>
-              <w:numPr>
-                <w:ilvl w:val="0"/>
-                <w:numId w:val="5"/>
-              </w:numPr>
-              <w:spacing w:before="0" w:beforeAutospacing="0" w:after="0" w:afterAutospacing="0"/>
-              <w:jc w:val="both"/>
-              <w:textAlignment w:val="baseline"/>
-              <w:rPr>
-                <w:rFonts w:ascii="Calibri" w:hAnsi="Calibri" w:cs="Calibri"/>
-                <w:color w:val="0070C0"/>
-                <w:sz w:val="18"/>
-                <w:szCs w:val="18"/>
-              </w:rPr>
-            </w:pPr>
-            <w:r>
-              <w:rPr>
-                <w:rStyle w:val="normaltextrun"/>
-                <w:rFonts w:ascii="Calibri" w:hAnsi="Calibri" w:cs="Calibri"/>
-                <w:i/>
-                <w:iCs/>
-                <w:color w:val="0070C0"/>
-                <w:sz w:val="18"/>
-                <w:szCs w:val="18"/>
-              </w:rPr>
-              <w:t xml:space="preserve">¿A quiénes afecta o impacta la situación que </w:t>
-            </w:r>
-            <w:r>
-              <w:rPr>
-                <w:rStyle w:val="normaltextrun"/>
-                <w:rFonts w:ascii="Calibri" w:hAnsi="Calibri" w:cs="Calibri"/>
-                <w:i/>
-                <w:iCs/>
-                <w:color w:val="0070C0"/>
-                <w:sz w:val="18"/>
-                <w:szCs w:val="18"/>
-              </w:rPr>
-              <w:t>abordaste</w:t>
-            </w:r>
-            <w:r>
-              <w:rPr>
-                <w:rStyle w:val="normaltextrun"/>
-                <w:rFonts w:ascii="Calibri" w:hAnsi="Calibri" w:cs="Calibri"/>
-                <w:i/>
-                <w:iCs/>
-                <w:color w:val="0070C0"/>
-                <w:sz w:val="18"/>
-                <w:szCs w:val="18"/>
-              </w:rPr>
-              <w:t>? (Ej.: Grupo etario, usuarios de algún servicio, etc.).</w:t>
-            </w:r>
-            <w:r>
-              <w:rPr>
-                <w:rStyle w:val="eop"/>
-                <w:rFonts w:ascii="Calibri" w:hAnsi="Calibri" w:cs="Calibri"/>
-                <w:color w:val="0070C0"/>
-                <w:sz w:val="18"/>
-                <w:szCs w:val="18"/>
-              </w:rPr>
-              <w:t> </w:t>
-            </w:r>
-          </w:p>
-          <w:p>
-            <w:pPr>
-              <w:pStyle w:val="paragraph"/>
-              <w:numPr>
-                <w:ilvl w:val="0"/>
-                <w:numId w:val="5"/>
-              </w:numPr>
-              <w:spacing w:before="0" w:beforeAutospacing="0" w:after="0" w:afterAutospacing="0"/>
-              <w:jc w:val="both"/>
-              <w:textAlignment w:val="baseline"/>
-              <w:rPr>
-                <w:rFonts w:ascii="Calibri" w:hAnsi="Calibri" w:cs="Calibri"/>
-                <w:color w:val="0070C0"/>
-                <w:sz w:val="18"/>
-                <w:szCs w:val="18"/>
-              </w:rPr>
-            </w:pPr>
-            <w:r>
-              <w:rPr>
-                <w:rStyle w:val="normaltextrun"/>
-                <w:rFonts w:ascii="Calibri" w:hAnsi="Calibri" w:cs="Calibri"/>
-                <w:i/>
-                <w:iCs/>
-                <w:color w:val="0070C0"/>
-                <w:sz w:val="18"/>
-                <w:szCs w:val="18"/>
-              </w:rPr>
-              <w:t xml:space="preserve">¿Cuál </w:t>
-            </w:r>
-            <w:r>
-              <w:rPr>
-                <w:rStyle w:val="normaltextrun"/>
-                <w:rFonts w:ascii="Calibri" w:hAnsi="Calibri" w:cs="Calibri"/>
-                <w:i/>
-                <w:iCs/>
-                <w:color w:val="0070C0"/>
-                <w:sz w:val="18"/>
-                <w:szCs w:val="18"/>
-              </w:rPr>
-              <w:t>fue</w:t>
-            </w:r>
-            <w:r>
-              <w:rPr>
-                <w:rStyle w:val="normaltextrun"/>
-                <w:rFonts w:ascii="Calibri" w:hAnsi="Calibri" w:cs="Calibri"/>
-                <w:i/>
-                <w:iCs/>
-                <w:color w:val="0070C0"/>
-                <w:sz w:val="18"/>
-                <w:szCs w:val="18"/>
-              </w:rPr>
-              <w:t xml:space="preserve"> el aporte de valor (real o simulado) de tu Proyecto APT para el contexto laboral y/o social en que se situ</w:t>
-            </w:r>
-            <w:r>
-              <w:rPr>
-                <w:rStyle w:val="normaltextrun"/>
-                <w:rFonts w:ascii="Calibri" w:hAnsi="Calibri" w:cs="Calibri"/>
-                <w:i/>
-                <w:iCs/>
-                <w:color w:val="0070C0"/>
-                <w:sz w:val="18"/>
-                <w:szCs w:val="18"/>
-              </w:rPr>
-              <w:t>ó</w:t>
-            </w:r>
-            <w:r>
-              <w:rPr>
-                <w:rStyle w:val="normaltextrun"/>
-                <w:rFonts w:ascii="Calibri" w:hAnsi="Calibri" w:cs="Calibri"/>
-                <w:i/>
-                <w:iCs/>
-                <w:color w:val="0070C0"/>
-                <w:sz w:val="18"/>
-                <w:szCs w:val="18"/>
-              </w:rPr>
-              <w:t>?</w:t>
-            </w:r>
-            <w:r>
-              <w:rPr>
-                <w:rStyle w:val="eop"/>
-                <w:rFonts w:ascii="Calibri" w:hAnsi="Calibri" w:cs="Calibri"/>
-                <w:color w:val="0070C0"/>
-                <w:sz w:val="18"/>
-                <w:szCs w:val="18"/>
-              </w:rPr>
-              <w:t> </w:t>
-            </w:r>
-          </w:p>
-          <w:p>
-            <w:pPr>
-              <w:pStyle w:val="Prrafodelista"/>
-              <w:spacing w:after="0" w:line="240" w:lineRule="auto"/>
-              <w:jc w:val="both"/>
-              <w:rPr>
-                <w:rFonts w:ascii="Calibri" w:hAnsi="Calibri" w:cs="Arial"/>
-                <w:i/>
-                <w:color w:val="0070C0"/>
-                <w:sz w:val="18"/>
-                <w:szCs w:val="20"/>
-                <w:lang w:eastAsia="es-CL"/>
-              </w:rPr>
-            </w:pPr>
+              <w:spacing w:after="0"/>
+              <w:rPr>
+                <w:i/>
+                <w:sz w:val="20"/>
+                <w:szCs w:val="20"/>
+              </w:rPr>
+            </w:pPr>
+            <w:r>
+              <w:rPr>
+                <w:b/>
+                <w:i/>
+                <w:sz w:val="20"/>
+                <w:szCs w:val="20"/>
+              </w:rPr>
+              <w:t>Pasajeros</w:t>
+            </w:r>
+            <w:r>
+              <w:rPr>
+                <w:i/>
+                <w:sz w:val="20"/>
+                <w:szCs w:val="20"/>
+              </w:rPr>
+              <w:t xml:space="preserve"> que se beneficiarían de un sistema que les permita indicar su ubicación y pagar de manera segura a través de la aplicación.</w:t>
+            </w:r>
           </w:p>
         </w:tc>
       </w:tr>
@@ -1434,6 +1149,7 @@
                 <w:color w:val="1F3864" w:themeColor="accent1" w:themeShade="80"/>
                 <w:sz w:val="18"/>
               </w:rPr>
+              <w:lastRenderedPageBreak/>
               <w:t xml:space="preserve">2. Objetivos </w:t>
             </w:r>
           </w:p>
@@ -1445,14 +1161,151 @@
           </w:tcPr>
           <w:p>
             <w:pPr>
-              <w:pStyle w:val="Prrafodelista"/>
               <w:numPr>
                 <w:ilvl w:val="0"/>
-                <w:numId w:val="1"/>
+                <w:numId w:val="8"/>
               </w:numPr>
               <w:spacing w:after="0" w:line="240" w:lineRule="auto"/>
-              <w:ind w:left="314" w:hanging="284"/>
-              <w:jc w:val="both"/>
+              <w:rPr>
+                <w:rFonts w:ascii="Calibri" w:hAnsi="Calibri" w:cs="Arial"/>
+                <w:i/>
+                <w:sz w:val="18"/>
+                <w:szCs w:val="20"/>
+                <w:lang w:eastAsia="es-CL"/>
+              </w:rPr>
+            </w:pPr>
+            <w:r>
+              <w:rPr>
+                <w:rFonts w:ascii="Calibri" w:hAnsi="Calibri" w:cs="Arial"/>
+                <w:i/>
+                <w:sz w:val="18"/>
+                <w:szCs w:val="20"/>
+                <w:lang w:eastAsia="es-CL"/>
+              </w:rPr>
+              <w:t>Desarrollar un sistema de ubicación en tiempo real y monitoreo de disponibilidad de autos colectivos en San Bernardo, que permita a los usuarios mejorar su experiencia</w:t>
+            </w:r>
+            <w:r>
+              <w:rPr>
+                <w:rFonts w:ascii="Calibri" w:hAnsi="Calibri" w:cs="Arial"/>
+                <w:i/>
+                <w:sz w:val="18"/>
+                <w:szCs w:val="20"/>
+                <w:lang w:eastAsia="es-CL"/>
+              </w:rPr>
+              <w:t xml:space="preserve"> </w:t>
+            </w:r>
+            <w:r>
+              <w:rPr>
+                <w:rFonts w:ascii="Calibri" w:hAnsi="Calibri" w:cs="Arial"/>
+                <w:i/>
+                <w:sz w:val="18"/>
+                <w:szCs w:val="20"/>
+                <w:lang w:eastAsia="es-CL"/>
+              </w:rPr>
+              <w:t>de transporte</w:t>
+            </w:r>
+            <w:r>
+              <w:rPr>
+                <w:rFonts w:ascii="Calibri" w:hAnsi="Calibri" w:cs="Arial"/>
+                <w:i/>
+                <w:sz w:val="18"/>
+                <w:szCs w:val="20"/>
+                <w:lang w:eastAsia="es-CL"/>
+              </w:rPr>
+              <w:t xml:space="preserve"> por lo que realizaremos será:</w:t>
+            </w:r>
+            <w:r>
+              <w:rPr>
+                <w:rFonts w:ascii="Calibri" w:hAnsi="Calibri" w:cs="Arial"/>
+                <w:i/>
+                <w:sz w:val="18"/>
+                <w:szCs w:val="20"/>
+                <w:lang w:eastAsia="es-CL"/>
+              </w:rPr>
+              <w:br/>
+            </w:r>
+          </w:p>
+          <w:p>
+            <w:pPr>
+              <w:numPr>
+                <w:ilvl w:val="1"/>
+                <w:numId w:val="8"/>
+              </w:numPr>
+              <w:spacing w:after="0" w:line="240" w:lineRule="auto"/>
+              <w:rPr>
+                <w:rFonts w:ascii="Calibri" w:hAnsi="Calibri" w:cs="Arial"/>
+                <w:i/>
+                <w:sz w:val="18"/>
+                <w:szCs w:val="20"/>
+                <w:lang w:eastAsia="es-CL"/>
+              </w:rPr>
+            </w:pPr>
+            <w:r>
+              <w:rPr>
+                <w:rFonts w:ascii="Calibri" w:hAnsi="Calibri" w:cs="Arial"/>
+                <w:i/>
+                <w:sz w:val="18"/>
+                <w:szCs w:val="20"/>
+                <w:lang w:eastAsia="es-CL"/>
+              </w:rPr>
+              <w:t>Implementar una aplicación móvil que permita a los usuarios visualizar la ubicación y la disponibilidad de asientos en los autos colectivos.</w:t>
+            </w:r>
+          </w:p>
+          <w:p>
+            <w:pPr>
+              <w:numPr>
+                <w:ilvl w:val="1"/>
+                <w:numId w:val="8"/>
+              </w:numPr>
+              <w:spacing w:after="0" w:line="240" w:lineRule="auto"/>
+              <w:rPr>
+                <w:rFonts w:ascii="Calibri" w:hAnsi="Calibri" w:cs="Arial"/>
+                <w:i/>
+                <w:sz w:val="18"/>
+                <w:szCs w:val="20"/>
+                <w:lang w:eastAsia="es-CL"/>
+              </w:rPr>
+            </w:pPr>
+            <w:r>
+              <w:rPr>
+                <w:rFonts w:ascii="Calibri" w:hAnsi="Calibri" w:cs="Arial"/>
+                <w:i/>
+                <w:sz w:val="18"/>
+                <w:szCs w:val="20"/>
+                <w:lang w:eastAsia="es-CL"/>
+              </w:rPr>
+              <w:t>Integrar el sistema de pago mediante la plataforma TRANSBANK.</w:t>
+            </w:r>
+          </w:p>
+          <w:p>
+            <w:pPr>
+              <w:numPr>
+                <w:ilvl w:val="1"/>
+                <w:numId w:val="8"/>
+              </w:numPr>
+              <w:spacing w:after="0" w:line="240" w:lineRule="auto"/>
+              <w:rPr>
+                <w:rFonts w:ascii="Calibri" w:hAnsi="Calibri" w:cs="Arial"/>
+                <w:i/>
+                <w:sz w:val="18"/>
+                <w:szCs w:val="20"/>
+                <w:lang w:eastAsia="es-CL"/>
+              </w:rPr>
+            </w:pPr>
+            <w:r>
+              <w:rPr>
+                <w:rFonts w:ascii="Calibri" w:hAnsi="Calibri" w:cs="Arial"/>
+                <w:i/>
+                <w:sz w:val="18"/>
+                <w:szCs w:val="20"/>
+                <w:lang w:eastAsia="es-CL"/>
+              </w:rPr>
+              <w:t>Optimizar la experiencia de los usuarios mediante tiempos de espera reducidos.</w:t>
+            </w:r>
+          </w:p>
+          <w:p>
+            <w:pPr>
+              <w:spacing w:after="0" w:line="240" w:lineRule="auto"/>
               <w:rPr>
                 <w:rFonts w:ascii="Calibri" w:hAnsi="Calibri" w:cs="Arial"/>
                 <w:i/>
@@ -1462,7 +1315,10 @@
                 <w:lang w:eastAsia="es-CL"/>
               </w:rPr>
             </w:pPr>
-            <w:r>
+          </w:p>
+          <w:p>
+            <w:pPr>
+              <w:pStyle w:val="Prrafodelista"/>
               <w:rPr>
                 <w:rFonts w:ascii="Calibri" w:hAnsi="Calibri" w:cs="Arial"/>
                 <w:i/>
@@ -1471,33 +1327,7 @@
                 <w:szCs w:val="20"/>
                 <w:lang w:eastAsia="es-CL"/>
               </w:rPr>
-              <w:t>Objetivo general y específicos.</w:t>
-            </w:r>
-          </w:p>
-          <w:p>
-            <w:pPr>
-              <w:pStyle w:val="Prrafodelista"/>
-              <w:jc w:val="both"/>
-              <w:rPr>
-                <w:rFonts w:ascii="Calibri" w:hAnsi="Calibri" w:cs="Arial"/>
-                <w:i/>
-                <w:color w:val="0070C0"/>
-                <w:sz w:val="18"/>
-                <w:szCs w:val="20"/>
-                <w:lang w:eastAsia="es-CL"/>
-              </w:rPr>
-            </w:pPr>
-            <w:r>
-              <w:rPr>
-                <w:rFonts w:ascii="Calibri" w:hAnsi="Calibri" w:cs="Arial"/>
-                <w:i/>
-                <w:color w:val="0070C0"/>
-                <w:sz w:val="18"/>
-                <w:szCs w:val="20"/>
-                <w:lang w:eastAsia="es-CL"/>
-              </w:rPr>
-              <w:t>¿Cuál es el objetivo general de tu Proyecto APT? ¿Cuáles son los objetivos específicos de tu Proyecto APT?</w:t>
-            </w:r>
+            </w:pPr>
           </w:p>
         </w:tc>
       </w:tr>
@@ -1532,104 +1362,305 @@
           </w:tcPr>
           <w:p>
             <w:pPr>
-              <w:pStyle w:val="Prrafodelista"/>
+              <w:rPr>
+                <w:rFonts w:ascii="Calibri" w:hAnsi="Calibri" w:cs="Arial"/>
+                <w:i/>
+                <w:iCs/>
+                <w:sz w:val="18"/>
+                <w:szCs w:val="20"/>
+                <w:lang w:eastAsia="es-CL"/>
+              </w:rPr>
+            </w:pPr>
+            <w:r>
+              <w:rPr>
+                <w:rFonts w:ascii="Calibri" w:hAnsi="Calibri" w:cs="Arial"/>
+                <w:i/>
+                <w:iCs/>
+                <w:sz w:val="18"/>
+                <w:szCs w:val="20"/>
+                <w:lang w:eastAsia="es-CL"/>
+              </w:rPr>
+              <w:t xml:space="preserve">Se utilizará la metodología Agile (Scrum) para desarrollar un sistema de localización en tiempo real y monitorear la disponibilidad de vehículos colectivos en San Bernardo. Esta metodología permite un enfoque iterativo e incremental mediante ciclos de trabajo llamados </w:t>
+            </w:r>
+            <w:r>
+              <w:rPr>
+                <w:rFonts w:ascii="Calibri" w:hAnsi="Calibri" w:cs="Arial"/>
+                <w:i/>
+                <w:iCs/>
+                <w:sz w:val="18"/>
+                <w:szCs w:val="20"/>
+                <w:lang w:eastAsia="es-CL"/>
+              </w:rPr>
+              <w:t>Sprint</w:t>
+            </w:r>
+            <w:r>
+              <w:rPr>
+                <w:rFonts w:ascii="Calibri" w:hAnsi="Calibri" w:cs="Arial"/>
+                <w:i/>
+                <w:iCs/>
+                <w:sz w:val="18"/>
+                <w:szCs w:val="20"/>
+                <w:lang w:eastAsia="es-CL"/>
+              </w:rPr>
+              <w:t>.</w:t>
+            </w:r>
+          </w:p>
+          <w:p>
+            <w:pPr>
+              <w:rPr>
+                <w:rFonts w:ascii="Calibri" w:hAnsi="Calibri" w:cs="Arial"/>
+                <w:i/>
+                <w:iCs/>
+                <w:sz w:val="18"/>
+                <w:szCs w:val="20"/>
+                <w:lang w:eastAsia="es-CL"/>
+              </w:rPr>
+            </w:pPr>
+            <w:r>
+              <w:rPr>
+                <w:rFonts w:ascii="Calibri" w:hAnsi="Calibri" w:cs="Arial"/>
+                <w:i/>
+                <w:iCs/>
+                <w:sz w:val="18"/>
+                <w:szCs w:val="20"/>
+                <w:lang w:eastAsia="es-CL"/>
+              </w:rPr>
+              <w:t>Las etapas del proyecto incluirán:</w:t>
+            </w:r>
+          </w:p>
+          <w:p>
+            <w:pPr>
               <w:numPr>
                 <w:ilvl w:val="0"/>
-                <w:numId w:val="1"/>
+                <w:numId w:val="11"/>
               </w:numPr>
-              <w:spacing w:after="0" w:line="240" w:lineRule="auto"/>
-              <w:ind w:left="318" w:hanging="284"/>
-              <w:jc w:val="both"/>
-              <w:rPr>
-                <w:rFonts w:ascii="Calibri" w:hAnsi="Calibri" w:cs="Arial"/>
-                <w:i/>
-                <w:color w:val="0070C0"/>
-                <w:sz w:val="18"/>
-                <w:szCs w:val="20"/>
-                <w:lang w:eastAsia="es-CL"/>
-              </w:rPr>
-            </w:pPr>
-            <w:r>
-              <w:rPr>
-                <w:rFonts w:ascii="Calibri" w:hAnsi="Calibri" w:cs="Arial"/>
-                <w:i/>
-                <w:color w:val="0070C0"/>
-                <w:sz w:val="18"/>
-                <w:szCs w:val="20"/>
-                <w:lang w:eastAsia="es-CL"/>
-              </w:rPr>
-              <w:t>Metodología utilizada y su pertinencia para cumplir objetivos.</w:t>
-            </w:r>
-          </w:p>
-          <w:p>
-            <w:pPr>
-              <w:ind w:left="720"/>
-              <w:rPr>
-                <w:rFonts w:ascii="Calibri" w:hAnsi="Calibri" w:cs="Arial"/>
-                <w:i/>
-                <w:color w:val="0070C0"/>
-                <w:sz w:val="18"/>
-                <w:szCs w:val="20"/>
-                <w:lang w:eastAsia="es-CL"/>
-              </w:rPr>
-            </w:pPr>
-            <w:r>
-              <w:rPr>
-                <w:rFonts w:ascii="Calibri" w:hAnsi="Calibri" w:cs="Arial"/>
-                <w:i/>
-                <w:color w:val="0070C0"/>
-                <w:sz w:val="18"/>
-                <w:szCs w:val="20"/>
-                <w:lang w:eastAsia="es-CL"/>
-              </w:rPr>
-              <w:t>¿Qué metodología utilizaste para desarrollar tu Proyecto APT?</w:t>
-            </w:r>
-            <w:r>
-              <w:rPr>
-                <w:rFonts w:ascii="Calibri" w:hAnsi="Calibri" w:cs="Arial"/>
-                <w:i/>
-                <w:color w:val="0070C0"/>
-                <w:sz w:val="18"/>
-                <w:szCs w:val="20"/>
-                <w:lang w:eastAsia="es-CL"/>
-              </w:rPr>
-              <w:t xml:space="preserve"> Describe las fases y procedimientos que llevaste a cabo para ejecutar tu proyecto.</w:t>
-            </w:r>
-          </w:p>
-          <w:p>
-            <w:pPr>
-              <w:ind w:left="720"/>
-              <w:rPr>
-                <w:rFonts w:ascii="Calibri" w:hAnsi="Calibri" w:cs="Arial"/>
-                <w:i/>
-                <w:color w:val="0070C0"/>
-                <w:sz w:val="18"/>
-                <w:szCs w:val="20"/>
-                <w:lang w:eastAsia="es-CL"/>
-              </w:rPr>
-            </w:pPr>
-            <w:r>
-              <w:rPr>
-                <w:rFonts w:ascii="Calibri" w:hAnsi="Calibri" w:cs="Arial"/>
-                <w:i/>
-                <w:color w:val="0070C0"/>
-                <w:sz w:val="18"/>
-                <w:szCs w:val="20"/>
-                <w:lang w:eastAsia="es-CL"/>
-              </w:rPr>
-              <w:t>Fundamenta, ¿p</w:t>
-            </w:r>
-            <w:r>
-              <w:rPr>
-                <w:rFonts w:ascii="Calibri" w:hAnsi="Calibri" w:cs="Arial"/>
-                <w:i/>
-                <w:color w:val="0070C0"/>
-                <w:sz w:val="18"/>
-                <w:szCs w:val="20"/>
-                <w:lang w:eastAsia="es-CL"/>
-              </w:rPr>
-              <w:t>or qué esta metodología era pertinente para cumplir los objetivos planteados?</w:t>
-            </w:r>
+              <w:rPr>
+                <w:rFonts w:ascii="Calibri" w:hAnsi="Calibri" w:cs="Arial"/>
+                <w:i/>
+                <w:iCs/>
+                <w:sz w:val="18"/>
+                <w:szCs w:val="20"/>
+                <w:lang w:eastAsia="es-CL"/>
+              </w:rPr>
+            </w:pPr>
+            <w:r>
+              <w:rPr>
+                <w:rFonts w:ascii="Calibri" w:hAnsi="Calibri" w:cs="Arial"/>
+                <w:b/>
+                <w:bCs/>
+                <w:i/>
+                <w:iCs/>
+                <w:sz w:val="18"/>
+                <w:szCs w:val="20"/>
+                <w:lang w:eastAsia="es-CL"/>
+              </w:rPr>
+              <w:t>Planificación del Sprint</w:t>
+            </w:r>
+            <w:r>
+              <w:rPr>
+                <w:rFonts w:ascii="Calibri" w:hAnsi="Calibri" w:cs="Arial"/>
+                <w:i/>
+                <w:iCs/>
+                <w:sz w:val="18"/>
+                <w:szCs w:val="20"/>
+                <w:lang w:eastAsia="es-CL"/>
+              </w:rPr>
+              <w:t>: Definición de las tareas a realizar en el ciclo de trabajo, priorizando las funcionalidades más importantes para el sistema.</w:t>
+            </w:r>
+          </w:p>
+          <w:p>
+            <w:pPr>
+              <w:numPr>
+                <w:ilvl w:val="0"/>
+                <w:numId w:val="11"/>
+              </w:numPr>
+              <w:rPr>
+                <w:rFonts w:ascii="Calibri" w:hAnsi="Calibri" w:cs="Arial"/>
+                <w:i/>
+                <w:iCs/>
+                <w:sz w:val="18"/>
+                <w:szCs w:val="20"/>
+                <w:lang w:eastAsia="es-CL"/>
+              </w:rPr>
+            </w:pPr>
+            <w:r>
+              <w:rPr>
+                <w:rFonts w:ascii="Calibri" w:hAnsi="Calibri" w:cs="Arial"/>
+                <w:b/>
+                <w:bCs/>
+                <w:i/>
+                <w:iCs/>
+                <w:sz w:val="18"/>
+                <w:szCs w:val="20"/>
+                <w:lang w:eastAsia="es-CL"/>
+              </w:rPr>
+              <w:t>Desarrollo</w:t>
+            </w:r>
+            <w:r>
+              <w:rPr>
+                <w:rFonts w:ascii="Calibri" w:hAnsi="Calibri" w:cs="Arial"/>
+                <w:i/>
+                <w:iCs/>
+                <w:sz w:val="18"/>
+                <w:szCs w:val="20"/>
+                <w:lang w:eastAsia="es-CL"/>
+              </w:rPr>
+              <w:t>: Implementación de las funcionalidades acordadas por el equipo durante la planificación, siguiendo un enfoque colaborativo.</w:t>
+            </w:r>
+          </w:p>
+          <w:p>
+            <w:pPr>
+              <w:numPr>
+                <w:ilvl w:val="0"/>
+                <w:numId w:val="11"/>
+              </w:numPr>
+              <w:rPr>
+                <w:rFonts w:ascii="Calibri" w:hAnsi="Calibri" w:cs="Arial"/>
+                <w:i/>
+                <w:iCs/>
+                <w:sz w:val="18"/>
+                <w:szCs w:val="20"/>
+                <w:lang w:eastAsia="es-CL"/>
+              </w:rPr>
+            </w:pPr>
+            <w:r>
+              <w:rPr>
+                <w:rFonts w:ascii="Calibri" w:hAnsi="Calibri" w:cs="Arial"/>
+                <w:b/>
+                <w:bCs/>
+                <w:i/>
+                <w:iCs/>
+                <w:sz w:val="18"/>
+                <w:szCs w:val="20"/>
+                <w:lang w:eastAsia="es-CL"/>
+              </w:rPr>
+              <w:t>Pruebas</w:t>
+            </w:r>
+            <w:r>
+              <w:rPr>
+                <w:rFonts w:ascii="Calibri" w:hAnsi="Calibri" w:cs="Arial"/>
+                <w:i/>
+                <w:iCs/>
+                <w:sz w:val="18"/>
+                <w:szCs w:val="20"/>
+                <w:lang w:eastAsia="es-CL"/>
+              </w:rPr>
+              <w:t>: Realización de pruebas para garantizar que las funcionalidades implementadas cumplan con los requisitos y funcionen correctamente.</w:t>
+            </w:r>
+          </w:p>
+          <w:p>
+            <w:pPr>
+              <w:numPr>
+                <w:ilvl w:val="0"/>
+                <w:numId w:val="11"/>
+              </w:numPr>
+              <w:rPr>
+                <w:rFonts w:ascii="Calibri" w:hAnsi="Calibri" w:cs="Arial"/>
+                <w:i/>
+                <w:iCs/>
+                <w:sz w:val="18"/>
+                <w:szCs w:val="20"/>
+                <w:lang w:eastAsia="es-CL"/>
+              </w:rPr>
+            </w:pPr>
+            <w:r>
+              <w:rPr>
+                <w:rFonts w:ascii="Calibri" w:hAnsi="Calibri" w:cs="Arial"/>
+                <w:b/>
+                <w:bCs/>
+                <w:i/>
+                <w:iCs/>
+                <w:sz w:val="18"/>
+                <w:szCs w:val="20"/>
+                <w:lang w:eastAsia="es-CL"/>
+              </w:rPr>
+              <w:t>Revisión del Sprint</w:t>
+            </w:r>
+            <w:r>
+              <w:rPr>
+                <w:rFonts w:ascii="Calibri" w:hAnsi="Calibri" w:cs="Arial"/>
+                <w:i/>
+                <w:iCs/>
+                <w:sz w:val="18"/>
+                <w:szCs w:val="20"/>
+                <w:lang w:eastAsia="es-CL"/>
+              </w:rPr>
+              <w:t>: Evaluación del trabajo realizado en el ciclo, donde el equipo presenta los avances y recibe retroalimentación.</w:t>
+            </w:r>
+          </w:p>
+          <w:p>
+            <w:pPr>
+              <w:numPr>
+                <w:ilvl w:val="0"/>
+                <w:numId w:val="11"/>
+              </w:numPr>
+              <w:rPr>
+                <w:rFonts w:ascii="Calibri" w:hAnsi="Calibri" w:cs="Arial"/>
+                <w:i/>
+                <w:iCs/>
+                <w:sz w:val="18"/>
+                <w:szCs w:val="20"/>
+                <w:lang w:eastAsia="es-CL"/>
+              </w:rPr>
+            </w:pPr>
+            <w:r>
+              <w:rPr>
+                <w:rFonts w:ascii="Calibri" w:hAnsi="Calibri" w:cs="Arial"/>
+                <w:b/>
+                <w:bCs/>
+                <w:i/>
+                <w:iCs/>
+                <w:sz w:val="18"/>
+                <w:szCs w:val="20"/>
+                <w:lang w:eastAsia="es-CL"/>
+              </w:rPr>
+              <w:t>Retrospectiva</w:t>
+            </w:r>
+            <w:r>
+              <w:rPr>
+                <w:rFonts w:ascii="Calibri" w:hAnsi="Calibri" w:cs="Arial"/>
+                <w:i/>
+                <w:iCs/>
+                <w:sz w:val="18"/>
+                <w:szCs w:val="20"/>
+                <w:lang w:eastAsia="es-CL"/>
+              </w:rPr>
+              <w:t>: Reflexión sobre el Sprint, identificando lecciones aprendidas y oportunidades de mejora para el próximo ciclo.</w:t>
+            </w:r>
+          </w:p>
+          <w:p>
+            <w:pPr>
+              <w:rPr>
+                <w:rFonts w:ascii="Calibri" w:hAnsi="Calibri" w:cs="Arial"/>
+                <w:i/>
+                <w:iCs/>
+                <w:sz w:val="18"/>
+                <w:szCs w:val="20"/>
+                <w:lang w:eastAsia="es-CL"/>
+              </w:rPr>
+            </w:pPr>
+            <w:r>
+              <w:rPr>
+                <w:rFonts w:ascii="Calibri" w:hAnsi="Calibri" w:cs="Arial"/>
+                <w:i/>
+                <w:iCs/>
+                <w:sz w:val="18"/>
+                <w:szCs w:val="20"/>
+                <w:lang w:eastAsia="es-CL"/>
+              </w:rPr>
+              <w:t>Este enfoque permitirá que el proyecto se mantenga alineado con los objetivos y necesidades de los usuarios finales, adaptándose de manera ágil a cualquier cambio que surja a lo largo del desarrollo del sistema.</w:t>
+            </w:r>
+          </w:p>
+          <w:p>
+            <w:pPr>
+              <w:rPr>
+                <w:rFonts w:ascii="Calibri" w:hAnsi="Calibri" w:cs="Arial"/>
+                <w:i/>
+                <w:sz w:val="18"/>
+                <w:szCs w:val="20"/>
+                <w:lang w:eastAsia="es-CL"/>
+              </w:rPr>
+            </w:pPr>
           </w:p>
         </w:tc>
       </w:tr>
@@ -1656,7 +1687,6 @@
                 <w:color w:val="1F3864" w:themeColor="accent1" w:themeShade="80"/>
                 <w:sz w:val="18"/>
               </w:rPr>
-              <w:lastRenderedPageBreak/>
               <w:t>4. Desarrollo</w:t>
             </w:r>
           </w:p>
@@ -1719,29 +1749,7 @@
                 <w:szCs w:val="20"/>
                 <w:lang w:eastAsia="es-CL"/>
               </w:rPr>
-              <w:t xml:space="preserve">¿Cuáles fueron las etapas o actividades </w:t>
-            </w:r>
-            <w:r>
-              <w:rPr>
-                <w:rFonts w:ascii="Calibri" w:hAnsi="Calibri" w:cs="Arial"/>
-                <w:i/>
-                <w:color w:val="0070C0"/>
-                <w:sz w:val="18"/>
-                <w:szCs w:val="20"/>
-                <w:lang w:eastAsia="es-CL"/>
-              </w:rPr>
-              <w:t>que desarrollaste en</w:t>
-            </w:r>
-            <w:r>
-              <w:rPr>
-                <w:rFonts w:ascii="Calibri" w:hAnsi="Calibri" w:cs="Arial"/>
-                <w:i/>
-                <w:color w:val="0070C0"/>
-                <w:sz w:val="18"/>
-                <w:szCs w:val="20"/>
-                <w:lang w:eastAsia="es-CL"/>
-              </w:rPr>
-              <w:t xml:space="preserve"> tu Proyecto APT?</w:t>
+              <w:t>¿Cuáles fueron las etapas o actividades que desarrollaste en tu Proyecto APT?</w:t>
             </w:r>
           </w:p>
           <w:p>
@@ -1772,18 +1780,7 @@
                 <w:szCs w:val="20"/>
                 <w:lang w:eastAsia="es-CL"/>
               </w:rPr>
-              <w:t>Dificultades y facilitadores en el desarrollo del Proyecto APT</w:t>
-            </w:r>
-            <w:r>
-              <w:rPr>
-                <w:rFonts w:ascii="Calibri" w:hAnsi="Calibri" w:cs="Arial"/>
-                <w:i/>
-                <w:color w:val="0070C0"/>
-                <w:sz w:val="18"/>
-                <w:szCs w:val="20"/>
-                <w:lang w:eastAsia="es-CL"/>
-              </w:rPr>
-              <w:t>.</w:t>
+              <w:t>Dificultades y facilitadores en el desarrollo del Proyecto APT.</w:t>
             </w:r>
           </w:p>
           <w:p>
@@ -1833,18 +1830,7 @@
                 <w:szCs w:val="20"/>
                 <w:lang w:eastAsia="es-CL"/>
               </w:rPr>
-              <w:t>¿A qué dificultades</w:t>
-            </w:r>
-            <w:r>
-              <w:rPr>
-                <w:rFonts w:ascii="Calibri" w:hAnsi="Calibri" w:cs="Arial"/>
-                <w:i/>
-                <w:color w:val="0070C0"/>
-                <w:sz w:val="18"/>
-                <w:szCs w:val="20"/>
-                <w:lang w:eastAsia="es-CL"/>
-              </w:rPr>
-              <w:t xml:space="preserve"> enfrentaste en el desarrollo de tu Proyecto APT?</w:t>
+              <w:t>¿A qué dificultades enfrentaste en el desarrollo de tu Proyecto APT?</w:t>
             </w:r>
           </w:p>
           <w:p>
@@ -1875,9 +1861,12 @@
                 <w:szCs w:val="20"/>
                 <w:lang w:eastAsia="es-CL"/>
               </w:rPr>
-              <w:t>A</w:t>
-            </w:r>
-            <w:r>
+              <w:t>Ajustes realizados.</w:t>
+            </w:r>
+          </w:p>
+          <w:p>
+            <w:pPr>
+              <w:ind w:left="720"/>
               <w:rPr>
                 <w:rFonts w:ascii="Calibri" w:hAnsi="Calibri" w:cs="Arial"/>
                 <w:i/>
@@ -1886,8 +1875,7 @@
                 <w:szCs w:val="20"/>
                 <w:lang w:eastAsia="es-CL"/>
               </w:rPr>
-              <w:t>justes</w:t>
-            </w:r>
+            </w:pPr>
             <w:r>
               <w:rPr>
                 <w:rFonts w:ascii="Calibri" w:hAnsi="Calibri" w:cs="Arial"/>
@@ -1897,9 +1885,165 @@
                 <w:szCs w:val="20"/>
                 <w:lang w:eastAsia="es-CL"/>
               </w:rPr>
-              <w:t xml:space="preserve"> realizados</w:t>
-            </w:r>
-            <w:r>
+              <w:t xml:space="preserve">¿Cómo abordaste las dificultades para cumplir con los objetivos? ¿Tuviste que hacer algún ajuste? ¿Qué ajuste? </w:t>
+            </w:r>
+          </w:p>
+          <w:p>
+            <w:pPr>
+              <w:ind w:left="720"/>
+              <w:rPr>
+                <w:rFonts w:ascii="Calibri" w:hAnsi="Calibri" w:cs="Arial"/>
+                <w:i/>
+                <w:sz w:val="18"/>
+                <w:szCs w:val="20"/>
+                <w:lang w:eastAsia="es-CL"/>
+              </w:rPr>
+            </w:pPr>
+            <w:r>
+              <w:rPr>
+                <w:rFonts w:ascii="Calibri" w:hAnsi="Calibri" w:cs="Arial"/>
+                <w:i/>
+                <w:sz w:val="18"/>
+                <w:szCs w:val="20"/>
+                <w:lang w:eastAsia="es-CL"/>
+              </w:rPr>
+              <w:lastRenderedPageBreak/>
+              <w:t>El desarrollo del proyecto "Viaja Pro" se llevó a cabo en varias etapas clave</w:t>
+            </w:r>
+            <w:r>
+              <w:rPr>
+                <w:rFonts w:ascii="Calibri" w:hAnsi="Calibri" w:cs="Arial"/>
+                <w:i/>
+                <w:sz w:val="18"/>
+                <w:szCs w:val="20"/>
+                <w:lang w:eastAsia="es-CL"/>
+              </w:rPr>
+              <w:t>s como lo son</w:t>
+            </w:r>
+            <w:r>
+              <w:rPr>
+                <w:rFonts w:ascii="Calibri" w:hAnsi="Calibri" w:cs="Arial"/>
+                <w:i/>
+                <w:sz w:val="18"/>
+                <w:szCs w:val="20"/>
+                <w:lang w:eastAsia="es-CL"/>
+              </w:rPr>
+              <w:t>:</w:t>
+            </w:r>
+          </w:p>
+          <w:p>
+            <w:pPr>
+              <w:numPr>
+                <w:ilvl w:val="0"/>
+                <w:numId w:val="9"/>
+              </w:numPr>
+              <w:rPr>
+                <w:rFonts w:ascii="Calibri" w:hAnsi="Calibri" w:cs="Arial"/>
+                <w:i/>
+                <w:sz w:val="18"/>
+                <w:szCs w:val="20"/>
+                <w:lang w:eastAsia="es-CL"/>
+              </w:rPr>
+            </w:pPr>
+            <w:r>
+              <w:rPr>
+                <w:rFonts w:ascii="Calibri" w:hAnsi="Calibri" w:cs="Arial"/>
+                <w:b/>
+                <w:bCs/>
+                <w:i/>
+                <w:sz w:val="18"/>
+                <w:szCs w:val="20"/>
+                <w:lang w:eastAsia="es-CL"/>
+              </w:rPr>
+              <w:t>Análisis de requerimientos</w:t>
+            </w:r>
+            <w:r>
+              <w:rPr>
+                <w:rFonts w:ascii="Calibri" w:hAnsi="Calibri" w:cs="Arial"/>
+                <w:i/>
+                <w:sz w:val="18"/>
+                <w:szCs w:val="20"/>
+                <w:lang w:eastAsia="es-CL"/>
+              </w:rPr>
+              <w:t>: Se realizó un estudio exhaustivo para identificar las necesidades y expectativas de los usuarios y conductores de colectivos. Esto incluyó encuestas y entrevistas que permitieron comprender las funcionalidades más demandadas.</w:t>
+            </w:r>
+          </w:p>
+          <w:p>
+            <w:pPr>
+              <w:numPr>
+                <w:ilvl w:val="0"/>
+                <w:numId w:val="9"/>
+              </w:numPr>
+              <w:rPr>
+                <w:rFonts w:ascii="Calibri" w:hAnsi="Calibri" w:cs="Arial"/>
+                <w:i/>
+                <w:sz w:val="18"/>
+                <w:szCs w:val="20"/>
+                <w:lang w:eastAsia="es-CL"/>
+              </w:rPr>
+            </w:pPr>
+            <w:r>
+              <w:rPr>
+                <w:rFonts w:ascii="Calibri" w:hAnsi="Calibri" w:cs="Arial"/>
+                <w:b/>
+                <w:bCs/>
+                <w:i/>
+                <w:sz w:val="18"/>
+                <w:szCs w:val="20"/>
+                <w:lang w:eastAsia="es-CL"/>
+              </w:rPr>
+              <w:t>Diseño del prototipo</w:t>
+            </w:r>
+            <w:r>
+              <w:rPr>
+                <w:rFonts w:ascii="Calibri" w:hAnsi="Calibri" w:cs="Arial"/>
+                <w:i/>
+                <w:sz w:val="18"/>
+                <w:szCs w:val="20"/>
+                <w:lang w:eastAsia="es-CL"/>
+              </w:rPr>
+              <w:t>: Se diseñó una interfaz de usuario amigable y accesible, priorizando la experiencia del usuario. El prototipo fue creado para permitir una visualización clara de la ubicación de los colectivos y su disponibilidad.</w:t>
+            </w:r>
+          </w:p>
+          <w:p>
+            <w:pPr>
+              <w:numPr>
+                <w:ilvl w:val="0"/>
+                <w:numId w:val="9"/>
+              </w:numPr>
+              <w:rPr>
+                <w:rFonts w:ascii="Calibri" w:hAnsi="Calibri" w:cs="Arial"/>
+                <w:i/>
+                <w:sz w:val="18"/>
+                <w:szCs w:val="20"/>
+                <w:lang w:eastAsia="es-CL"/>
+              </w:rPr>
+            </w:pPr>
+            <w:r>
+              <w:rPr>
+                <w:rFonts w:ascii="Calibri" w:hAnsi="Calibri" w:cs="Arial"/>
+                <w:b/>
+                <w:bCs/>
+                <w:i/>
+                <w:sz w:val="18"/>
+                <w:szCs w:val="20"/>
+                <w:lang w:eastAsia="es-CL"/>
+              </w:rPr>
+              <w:t>Integración de pagos</w:t>
+            </w:r>
+            <w:r>
+              <w:rPr>
+                <w:rFonts w:ascii="Calibri" w:hAnsi="Calibri" w:cs="Arial"/>
+                <w:i/>
+                <w:sz w:val="18"/>
+                <w:szCs w:val="20"/>
+                <w:lang w:eastAsia="es-CL"/>
+              </w:rPr>
+              <w:t>: Se desarrolló la conexión con la plataforma TRANSBANK para facilitar pagos electrónicos, permitiendo a los usuarios realizar transacciones de manera rápida y segura a través de la aplicación.</w:t>
+            </w:r>
+          </w:p>
+          <w:p>
+            <w:pPr>
               <w:rPr>
                 <w:rFonts w:ascii="Calibri" w:hAnsi="Calibri" w:cs="Arial"/>
                 <w:i/>
@@ -1908,32 +2052,7 @@
                 <w:szCs w:val="20"/>
                 <w:lang w:eastAsia="es-CL"/>
               </w:rPr>
-              <w:t>.</w:t>
-            </w:r>
-          </w:p>
-          <w:p>
-            <w:pPr>
-              <w:ind w:left="720"/>
-              <w:rPr>
-                <w:rFonts w:ascii="Calibri" w:hAnsi="Calibri" w:cs="Arial"/>
-                <w:i/>
-                <w:color w:val="0070C0"/>
-                <w:sz w:val="18"/>
-                <w:szCs w:val="20"/>
-                <w:lang w:eastAsia="es-CL"/>
-              </w:rPr>
-            </w:pPr>
-            <w:r>
-              <w:rPr>
-                <w:rFonts w:ascii="Calibri" w:hAnsi="Calibri" w:cs="Arial"/>
-                <w:i/>
-                <w:color w:val="0070C0"/>
-                <w:sz w:val="18"/>
-                <w:szCs w:val="20"/>
-                <w:lang w:eastAsia="es-CL"/>
-              </w:rPr>
-              <w:t xml:space="preserve">¿Cómo abordaste las dificultades para cumplir con los objetivos? ¿Tuviste que hacer algún ajuste? ¿Qué ajuste? </w:t>
-            </w:r>
+            </w:pPr>
           </w:p>
         </w:tc>
       </w:tr>
@@ -1960,6 +2079,7 @@
                 <w:color w:val="1F3864" w:themeColor="accent1" w:themeShade="80"/>
                 <w:sz w:val="18"/>
               </w:rPr>
+              <w:lastRenderedPageBreak/>
               <w:t>5. Evidencias</w:t>
             </w:r>
           </w:p>
@@ -1999,64 +2119,29 @@
                 <w:szCs w:val="20"/>
                 <w:lang w:eastAsia="es-CL"/>
               </w:rPr>
-              <w:t>Adjunta</w:t>
-            </w:r>
-            <w:r>
-              <w:rPr>
-                <w:rFonts w:ascii="Calibri" w:hAnsi="Calibri" w:cs="Arial"/>
-                <w:i/>
-                <w:iCs/>
+              <w:t>Adjunta evidencias que permitan dar cuenta del desarrollo del Proyecto APT y sus resultados finales.</w:t>
+            </w:r>
+          </w:p>
+          <w:p>
+            <w:pPr>
+              <w:ind w:left="743"/>
+              <w:rPr>
+                <w:b/>
+                <w:i/>
                 <w:color w:val="0070C0"/>
                 <w:sz w:val="18"/>
-                <w:szCs w:val="20"/>
-                <w:lang w:eastAsia="es-CL"/>
-              </w:rPr>
-              <w:t xml:space="preserve"> </w:t>
-            </w:r>
-            <w:r>
-              <w:rPr>
-                <w:rFonts w:ascii="Calibri" w:hAnsi="Calibri" w:cs="Arial"/>
-                <w:i/>
-                <w:iCs/>
+              </w:rPr>
+            </w:pPr>
+            <w:r>
+              <w:rPr>
+                <w:rFonts w:ascii="Calibri" w:hAnsi="Calibri" w:cs="Arial"/>
+                <w:i/>
                 <w:color w:val="0070C0"/>
                 <w:sz w:val="18"/>
                 <w:szCs w:val="20"/>
                 <w:lang w:eastAsia="es-CL"/>
               </w:rPr>
-              <w:t>evidencias que permitan dar cuenta del desarrollo del Proyecto APT y sus resultados finales.</w:t>
-            </w:r>
-          </w:p>
-          <w:p>
-            <w:pPr>
-              <w:ind w:left="743"/>
-              <w:rPr>
-                <w:b/>
-                <w:i/>
-                <w:color w:val="0070C0"/>
-                <w:sz w:val="18"/>
-              </w:rPr>
-            </w:pPr>
-            <w:r>
-              <w:rPr>
-                <w:rFonts w:ascii="Calibri" w:hAnsi="Calibri" w:cs="Arial"/>
-                <w:i/>
-                <w:color w:val="0070C0"/>
-                <w:sz w:val="18"/>
-                <w:szCs w:val="20"/>
-                <w:lang w:eastAsia="es-CL"/>
-              </w:rPr>
-              <w:t>¿Qué evidencias pueden servir para que los demás puedan visualizar y entender las distintas etapas de tu Proyecto APT y el resultado final?</w:t>
-            </w:r>
-            <w:r>
-              <w:rPr>
-                <w:rFonts w:ascii="Calibri" w:hAnsi="Calibri" w:cs="Arial"/>
-                <w:i/>
-                <w:color w:val="0070C0"/>
-                <w:sz w:val="18"/>
-                <w:szCs w:val="20"/>
-                <w:lang w:eastAsia="es-CL"/>
-              </w:rPr>
-              <w:t xml:space="preserve"> </w:t>
+              <w:t xml:space="preserve">¿Qué evidencias pueden servir para que los demás puedan visualizar y entender las distintas etapas de tu Proyecto APT y el resultado final? </w:t>
             </w:r>
           </w:p>
         </w:tc>
@@ -2095,34 +2180,7 @@
                 <w:sz w:val="18"/>
                 <w:szCs w:val="18"/>
               </w:rPr>
-              <w:t xml:space="preserve">. </w:t>
-            </w:r>
-            <w:r>
-              <w:rPr>
-                <w:rFonts w:ascii="Calibri" w:hAnsi="Calibri"/>
-                <w:color w:val="1F3864" w:themeColor="accent1" w:themeShade="80"/>
-                <w:sz w:val="18"/>
-                <w:szCs w:val="18"/>
-              </w:rPr>
-              <w:t xml:space="preserve">Intereses </w:t>
-            </w:r>
-            <w:r>
-              <w:rPr>
-                <w:rFonts w:ascii="Calibri" w:hAnsi="Calibri"/>
-                <w:color w:val="1F3864" w:themeColor="accent1" w:themeShade="80"/>
-                <w:sz w:val="18"/>
-                <w:szCs w:val="18"/>
-              </w:rPr>
-              <w:t>y proyecciones</w:t>
-            </w:r>
-            <w:r>
-              <w:rPr>
-                <w:rFonts w:ascii="Calibri" w:hAnsi="Calibri"/>
-                <w:color w:val="1F3864" w:themeColor="accent1" w:themeShade="80"/>
-                <w:sz w:val="18"/>
-                <w:szCs w:val="18"/>
-              </w:rPr>
-              <w:t xml:space="preserve"> profesionales</w:t>
+              <w:t>. Intereses y proyecciones profesionales</w:t>
             </w:r>
           </w:p>
         </w:tc>
@@ -2133,167 +2191,24 @@
           </w:tcPr>
           <w:p>
             <w:pPr>
-              <w:pStyle w:val="Prrafodelista"/>
-              <w:numPr>
-                <w:ilvl w:val="0"/>
-                <w:numId w:val="1"/>
-              </w:numPr>
-              <w:spacing w:after="0" w:line="240" w:lineRule="auto"/>
-              <w:ind w:left="314" w:hanging="284"/>
               <w:jc w:val="both"/>
               <w:rPr>
                 <w:rFonts w:ascii="Calibri" w:hAnsi="Calibri" w:cs="Arial"/>
                 <w:i/>
-                <w:iCs/>
-                <w:color w:val="0070C0"/>
-                <w:sz w:val="18"/>
-                <w:szCs w:val="18"/>
-                <w:lang w:eastAsia="es-CL"/>
-              </w:rPr>
-            </w:pPr>
-            <w:r>
-              <w:rPr>
-                <w:rFonts w:ascii="Calibri" w:hAnsi="Calibri" w:cs="Arial"/>
-                <w:i/>
-                <w:iCs/>
-                <w:color w:val="0070C0"/>
-                <w:sz w:val="18"/>
-                <w:szCs w:val="18"/>
-                <w:lang w:eastAsia="es-CL"/>
-              </w:rPr>
-              <w:t xml:space="preserve">Reflexión sobre el aporte del Proyecto APT en el </w:t>
-            </w:r>
-            <w:r>
-              <w:rPr>
-                <w:rFonts w:ascii="Calibri" w:hAnsi="Calibri" w:cs="Arial"/>
-                <w:i/>
-                <w:iCs/>
-                <w:color w:val="0070C0"/>
-                <w:sz w:val="18"/>
-                <w:szCs w:val="18"/>
-                <w:lang w:eastAsia="es-CL"/>
-              </w:rPr>
-              <w:t xml:space="preserve">desarrollo </w:t>
-            </w:r>
-            <w:r>
-              <w:rPr>
-                <w:rFonts w:ascii="Calibri" w:hAnsi="Calibri" w:cs="Arial"/>
-                <w:i/>
-                <w:iCs/>
-                <w:color w:val="0070C0"/>
-                <w:sz w:val="18"/>
-                <w:szCs w:val="18"/>
-                <w:lang w:eastAsia="es-CL"/>
-              </w:rPr>
-              <w:t>de los intereses profesionales.</w:t>
-            </w:r>
-          </w:p>
-          <w:p>
-            <w:pPr>
-              <w:pStyle w:val="Prrafodelista"/>
-              <w:jc w:val="both"/>
-              <w:rPr>
-                <w:rFonts w:ascii="Calibri" w:hAnsi="Calibri" w:cs="Arial"/>
-                <w:i/>
-                <w:color w:val="0070C0"/>
-                <w:sz w:val="18"/>
-                <w:szCs w:val="20"/>
-                <w:lang w:eastAsia="es-CL"/>
-              </w:rPr>
-            </w:pPr>
-            <w:r>
-              <w:rPr>
-                <w:rFonts w:ascii="Calibri" w:hAnsi="Calibri" w:cs="Arial"/>
-                <w:i/>
-                <w:color w:val="0070C0"/>
-                <w:sz w:val="18"/>
-                <w:szCs w:val="20"/>
-                <w:lang w:eastAsia="es-CL"/>
-              </w:rPr>
-              <w:t>¿De qué manera tu Proyecto APT te sirvió para tener mayor conocimiento de tus intereses profesionales? Luego de terminar tu Proyecto APT, ¿tus intereses profesionales siguen siendo los mismos que planteaste al comienzo de la asignatura?</w:t>
-            </w:r>
-          </w:p>
-          <w:p>
-            <w:pPr>
-              <w:pStyle w:val="Prrafodelista"/>
-              <w:numPr>
-                <w:ilvl w:val="0"/>
-                <w:numId w:val="1"/>
-              </w:numPr>
-              <w:spacing w:after="0" w:line="240" w:lineRule="auto"/>
-              <w:ind w:left="314" w:hanging="284"/>
-              <w:jc w:val="both"/>
-              <w:rPr>
-                <w:rFonts w:ascii="Calibri" w:hAnsi="Calibri" w:cs="Arial"/>
-                <w:i/>
-                <w:iCs/>
-                <w:color w:val="0070C0"/>
-                <w:sz w:val="18"/>
-                <w:szCs w:val="20"/>
-                <w:lang w:eastAsia="es-CL"/>
-              </w:rPr>
-            </w:pPr>
-            <w:r>
-              <w:rPr>
-                <w:rFonts w:ascii="Calibri" w:hAnsi="Calibri" w:cs="Arial"/>
-                <w:i/>
-                <w:iCs/>
-                <w:color w:val="0070C0"/>
-                <w:sz w:val="18"/>
-                <w:szCs w:val="20"/>
-                <w:lang w:eastAsia="es-CL"/>
-              </w:rPr>
-              <w:t>Proyecciones laborales a partir de Proyecto APT.</w:t>
-            </w:r>
-          </w:p>
-          <w:p>
-            <w:pPr>
-              <w:pStyle w:val="Prrafodelista"/>
-              <w:jc w:val="both"/>
-              <w:rPr>
-                <w:rFonts w:ascii="Calibri" w:hAnsi="Calibri" w:cs="Arial"/>
-                <w:i/>
-                <w:color w:val="0070C0"/>
-                <w:sz w:val="18"/>
-                <w:szCs w:val="20"/>
-                <w:lang w:eastAsia="es-CL"/>
-              </w:rPr>
-            </w:pPr>
-            <w:r>
-              <w:rPr>
-                <w:rFonts w:ascii="Calibri" w:hAnsi="Calibri" w:cs="Arial"/>
-                <w:i/>
-                <w:color w:val="0070C0"/>
-                <w:sz w:val="18"/>
-                <w:szCs w:val="20"/>
-                <w:lang w:eastAsia="es-CL"/>
-              </w:rPr>
-              <w:t>¿Qué intereses profesionales te gustaría explorar o seguir profundizando?</w:t>
-            </w:r>
-          </w:p>
-          <w:p>
-            <w:pPr>
-              <w:pStyle w:val="Prrafodelista"/>
-              <w:jc w:val="both"/>
-              <w:rPr>
-                <w:rFonts w:ascii="Calibri" w:hAnsi="Calibri" w:cs="Arial"/>
-                <w:i/>
-                <w:color w:val="0070C0"/>
-                <w:sz w:val="18"/>
-                <w:szCs w:val="20"/>
-                <w:lang w:eastAsia="es-CL"/>
-              </w:rPr>
-            </w:pPr>
-            <w:r>
-              <w:rPr>
-                <w:rFonts w:ascii="Calibri" w:hAnsi="Calibri" w:cs="Arial"/>
-                <w:i/>
-                <w:color w:val="0070C0"/>
-                <w:sz w:val="18"/>
-                <w:szCs w:val="20"/>
-                <w:lang w:eastAsia="es-CL"/>
-              </w:rPr>
-              <w:t xml:space="preserve">¿Cómo te proyectas laboralmente después de haber terminado tu Proyecto APT? </w:t>
+                <w:sz w:val="18"/>
+                <w:szCs w:val="20"/>
+                <w:lang w:eastAsia="es-CL"/>
+              </w:rPr>
+            </w:pPr>
+            <w:r>
+              <w:rPr>
+                <w:rFonts w:ascii="Calibri" w:hAnsi="Calibri" w:cs="Arial"/>
+                <w:i/>
+                <w:sz w:val="18"/>
+                <w:szCs w:val="20"/>
+                <w:lang w:eastAsia="es-CL"/>
+              </w:rPr>
+              <w:t>El proyecto "Viaja Pro" ha sido una gran oportunidad para adquirir experiencia en el desarrollo de sistemas tecnológicos aplicados a la movilidad urbana. Una vez finalizado, se espera que el sistema sea un éxito en San Bernardo, mejorando significativamente la experiencia de los usuarios de transporte colectivo. A futuro, la intención es que este sistema se expanda a otras comunas o incluso a nivel nacional e internacional, adaptándose a diferentes contextos urbanos y contribuyendo a la modernización del transporte público en diversas ciudades.</w:t>
             </w:r>
           </w:p>
         </w:tc>
@@ -2345,7 +2260,7 @@
 </file>
 
 <file path=word/endnotes.xml><?xml version="1.0" encoding="utf-8"?>
-<w:endnotes xmlns:wpc="http://schemas.microsoft.com/office/word/2010/wordprocessingCanvas" xmlns:cx="http://schemas.microsoft.com/office/drawing/2014/chartex" xmlns:mc="http://schemas.openxmlformats.org/markup-compatibility/2006" xmlns:o="urn:schemas-microsoft-com:office:office" xmlns:r="http://schemas.openxmlformats.org/officeDocument/2006/relationships" xmlns:m="http://schemas.openxmlformats.org/officeDocument/2006/math" xmlns:v="urn:schemas-microsoft-com:vml" xmlns:wp14="http://schemas.microsoft.com/office/word/2010/wordprocessingDrawing" xmlns:wp="http://schemas.openxmlformats.org/drawingml/2006/wordprocessingDrawing" xmlns:w10="urn:schemas-microsoft-com:office:word" xmlns:w="http://schemas.openxmlformats.org/wordprocessingml/2006/main" xmlns:w14="http://schemas.microsoft.com/office/word/2010/wordml" xmlns:w15="http://schemas.microsoft.com/office/word/2012/wordml" xmlns:w16se="http://schemas.microsoft.com/office/word/2015/wordml/symex" xmlns:wpg="http://schemas.microsoft.com/office/word/2010/wordprocessingGroup" xmlns:wpi="http://schemas.microsoft.com/office/word/2010/wordprocessingInk" xmlns:wne="http://schemas.microsoft.com/office/word/2006/wordml" xmlns:wps="http://schemas.microsoft.com/office/word/2010/wordprocessingShape" mc:Ignorable="w14 w15 w16se wp14">
+<w:endnotes xmlns:wpc="http://schemas.microsoft.com/office/word/2010/wordprocessingCanvas" xmlns:cx="http://schemas.microsoft.com/office/drawing/2014/chartex" xmlns:cx1="http://schemas.microsoft.com/office/drawing/2015/9/8/chartex" xmlns:cx2="http://schemas.microsoft.com/office/drawing/2015/10/21/chartex" xmlns:cx3="http://schemas.microsoft.com/office/drawing/2016/5/9/chartex" xmlns:cx4="http://schemas.microsoft.com/office/drawing/2016/5/10/chartex" xmlns:cx5="http://schemas.microsoft.com/office/drawing/2016/5/11/chartex" xmlns:cx6="http://schemas.microsoft.com/office/drawing/2016/5/12/chartex" xmlns:cx7="http://schemas.microsoft.com/office/drawing/2016/5/13/chartex" xmlns:cx8="http://schemas.microsoft.com/office/drawing/2016/5/14/chartex" xmlns:mc="http://schemas.openxmlformats.org/markup-compatibility/2006" xmlns:aink="http://schemas.microsoft.com/office/drawing/2016/ink" xmlns:am3d="http://schemas.microsoft.com/office/drawing/2017/model3d" xmlns:o="urn:schemas-microsoft-com:office:office" xmlns:oel="http://schemas.microsoft.com/office/2019/extlst" xmlns:r="http://schemas.openxmlformats.org/officeDocument/2006/relationships" xmlns:m="http://schemas.openxmlformats.org/officeDocument/2006/math" xmlns:v="urn:schemas-microsoft-com:vml" xmlns:wp14="http://schemas.microsoft.com/office/word/2010/wordprocessingDrawing" xmlns:wp="http://schemas.openxmlformats.org/drawingml/2006/wordprocessingDrawing" xmlns:w10="urn:schemas-microsoft-com:office:word" xmlns:w="http://schemas.openxmlformats.org/wordprocessingml/2006/main" xmlns:w14="http://schemas.microsoft.com/office/word/2010/wordml" xmlns:w15="http://schemas.microsoft.com/office/word/2012/wordml" xmlns:w16cex="http://schemas.microsoft.com/office/word/2018/wordml/cex" xmlns:w16cid="http://schemas.microsoft.com/office/word/2016/wordml/cid" xmlns:w16="http://schemas.microsoft.com/office/word/2018/wordml" xmlns:w16du="http://schemas.microsoft.com/office/word/2023/wordml/word16du" xmlns:w16sdtdh="http://schemas.microsoft.com/office/word/2020/wordml/sdtdatahash" xmlns:w16se="http://schemas.microsoft.com/office/word/2015/wordml/symex" xmlns:wpg="http://schemas.microsoft.com/office/word/2010/wordprocessingGroup" xmlns:wpi="http://schemas.microsoft.com/office/word/2010/wordprocessingInk" xmlns:wne="http://schemas.microsoft.com/office/word/2006/wordml" xmlns:wps="http://schemas.microsoft.com/office/word/2010/wordprocessingShape" mc:Ignorable="w14 w15 w16se w16cid w16 w16cex w16sdtdh w16du wp14">
   <w:endnote w:type="separator" w:id="-1">
     <w:p>
       <w:pPr>
@@ -2370,7 +2285,7 @@
 </file>
 
 <file path=word/footnotes.xml><?xml version="1.0" encoding="utf-8"?>
-<w:footnotes xmlns:wpc="http://schemas.microsoft.com/office/word/2010/wordprocessingCanvas" xmlns:cx="http://schemas.microsoft.com/office/drawing/2014/chartex" xmlns:mc="http://schemas.openxmlformats.org/markup-compatibility/2006" xmlns:o="urn:schemas-microsoft-com:office:office" xmlns:r="http://schemas.openxmlformats.org/officeDocument/2006/relationships" xmlns:m="http://schemas.openxmlformats.org/officeDocument/2006/math" xmlns:v="urn:schemas-microsoft-com:vml" xmlns:wp14="http://schemas.microsoft.com/office/word/2010/wordprocessingDrawing" xmlns:wp="http://schemas.openxmlformats.org/drawingml/2006/wordprocessingDrawing" xmlns:w10="urn:schemas-microsoft-com:office:word" xmlns:w="http://schemas.openxmlformats.org/wordprocessingml/2006/main" xmlns:w14="http://schemas.microsoft.com/office/word/2010/wordml" xmlns:w15="http://schemas.microsoft.com/office/word/2012/wordml" xmlns:w16se="http://schemas.microsoft.com/office/word/2015/wordml/symex" xmlns:wpg="http://schemas.microsoft.com/office/word/2010/wordprocessingGroup" xmlns:wpi="http://schemas.microsoft.com/office/word/2010/wordprocessingInk" xmlns:wne="http://schemas.microsoft.com/office/word/2006/wordml" xmlns:wps="http://schemas.microsoft.com/office/word/2010/wordprocessingShape" mc:Ignorable="w14 w15 w16se wp14">
+<w:footnotes xmlns:wpc="http://schemas.microsoft.com/office/word/2010/wordprocessingCanvas" xmlns:cx="http://schemas.microsoft.com/office/drawing/2014/chartex" xmlns:cx1="http://schemas.microsoft.com/office/drawing/2015/9/8/chartex" xmlns:cx2="http://schemas.microsoft.com/office/drawing/2015/10/21/chartex" xmlns:cx3="http://schemas.microsoft.com/office/drawing/2016/5/9/chartex" xmlns:cx4="http://schemas.microsoft.com/office/drawing/2016/5/10/chartex" xmlns:cx5="http://schemas.microsoft.com/office/drawing/2016/5/11/chartex" xmlns:cx6="http://schemas.microsoft.com/office/drawing/2016/5/12/chartex" xmlns:cx7="http://schemas.microsoft.com/office/drawing/2016/5/13/chartex" xmlns:cx8="http://schemas.microsoft.com/office/drawing/2016/5/14/chartex" xmlns:mc="http://schemas.openxmlformats.org/markup-compatibility/2006" xmlns:aink="http://schemas.microsoft.com/office/drawing/2016/ink" xmlns:am3d="http://schemas.microsoft.com/office/drawing/2017/model3d" xmlns:o="urn:schemas-microsoft-com:office:office" xmlns:oel="http://schemas.microsoft.com/office/2019/extlst" xmlns:r="http://schemas.openxmlformats.org/officeDocument/2006/relationships" xmlns:m="http://schemas.openxmlformats.org/officeDocument/2006/math" xmlns:v="urn:schemas-microsoft-com:vml" xmlns:wp14="http://schemas.microsoft.com/office/word/2010/wordprocessingDrawing" xmlns:wp="http://schemas.openxmlformats.org/drawingml/2006/wordprocessingDrawing" xmlns:w10="urn:schemas-microsoft-com:office:word" xmlns:w="http://schemas.openxmlformats.org/wordprocessingml/2006/main" xmlns:w14="http://schemas.microsoft.com/office/word/2010/wordml" xmlns:w15="http://schemas.microsoft.com/office/word/2012/wordml" xmlns:w16cex="http://schemas.microsoft.com/office/word/2018/wordml/cex" xmlns:w16cid="http://schemas.microsoft.com/office/word/2016/wordml/cid" xmlns:w16="http://schemas.microsoft.com/office/word/2018/wordml" xmlns:w16du="http://schemas.microsoft.com/office/word/2023/wordml/word16du" xmlns:w16sdtdh="http://schemas.microsoft.com/office/word/2020/wordml/sdtdatahash" xmlns:w16se="http://schemas.microsoft.com/office/word/2015/wordml/symex" xmlns:wpg="http://schemas.microsoft.com/office/word/2010/wordprocessingGroup" xmlns:wpi="http://schemas.microsoft.com/office/word/2010/wordprocessingInk" xmlns:wne="http://schemas.microsoft.com/office/word/2006/wordml" xmlns:wps="http://schemas.microsoft.com/office/word/2010/wordprocessingShape" mc:Ignorable="w14 w15 w16se w16cid w16 w16cex w16sdtdh w16du wp14">
   <w:footnote w:type="separator" w:id="-1">
     <w:p>
       <w:pPr>
@@ -2395,7 +2310,7 @@
 </file>
 
 <file path=word/header1.xml><?xml version="1.0" encoding="utf-8"?>
-<w:hdr xmlns:wpc="http://schemas.microsoft.com/office/word/2010/wordprocessingCanvas" xmlns:cx="http://schemas.microsoft.com/office/drawing/2014/chartex" xmlns:mc="http://schemas.openxmlformats.org/markup-compatibility/2006" xmlns:o="urn:schemas-microsoft-com:office:office" xmlns:r="http://schemas.openxmlformats.org/officeDocument/2006/relationships" xmlns:m="http://schemas.openxmlformats.org/officeDocument/2006/math" xmlns:v="urn:schemas-microsoft-com:vml" xmlns:wp14="http://schemas.microsoft.com/office/word/2010/wordprocessingDrawing" xmlns:wp="http://schemas.openxmlformats.org/drawingml/2006/wordprocessingDrawing" xmlns:w10="urn:schemas-microsoft-com:office:word" xmlns:w="http://schemas.openxmlformats.org/wordprocessingml/2006/main" xmlns:w14="http://schemas.microsoft.com/office/word/2010/wordml" xmlns:w15="http://schemas.microsoft.com/office/word/2012/wordml" xmlns:w16se="http://schemas.microsoft.com/office/word/2015/wordml/symex" xmlns:wpg="http://schemas.microsoft.com/office/word/2010/wordprocessingGroup" xmlns:wpi="http://schemas.microsoft.com/office/word/2010/wordprocessingInk" xmlns:wne="http://schemas.microsoft.com/office/word/2006/wordml" xmlns:wps="http://schemas.microsoft.com/office/word/2010/wordprocessingShape" mc:Ignorable="w14 w15 w16se wp14">
+<w:hdr xmlns:wpc="http://schemas.microsoft.com/office/word/2010/wordprocessingCanvas" xmlns:cx="http://schemas.microsoft.com/office/drawing/2014/chartex" xmlns:cx1="http://schemas.microsoft.com/office/drawing/2015/9/8/chartex" xmlns:cx2="http://schemas.microsoft.com/office/drawing/2015/10/21/chartex" xmlns:cx3="http://schemas.microsoft.com/office/drawing/2016/5/9/chartex" xmlns:cx4="http://schemas.microsoft.com/office/drawing/2016/5/10/chartex" xmlns:cx5="http://schemas.microsoft.com/office/drawing/2016/5/11/chartex" xmlns:cx6="http://schemas.microsoft.com/office/drawing/2016/5/12/chartex" xmlns:cx7="http://schemas.microsoft.com/office/drawing/2016/5/13/chartex" xmlns:cx8="http://schemas.microsoft.com/office/drawing/2016/5/14/chartex" xmlns:mc="http://schemas.openxmlformats.org/markup-compatibility/2006" xmlns:aink="http://schemas.microsoft.com/office/drawing/2016/ink" xmlns:am3d="http://schemas.microsoft.com/office/drawing/2017/model3d" xmlns:o="urn:schemas-microsoft-com:office:office" xmlns:oel="http://schemas.microsoft.com/office/2019/extlst" xmlns:r="http://schemas.openxmlformats.org/officeDocument/2006/relationships" xmlns:m="http://schemas.openxmlformats.org/officeDocument/2006/math" xmlns:v="urn:schemas-microsoft-com:vml" xmlns:wp14="http://schemas.microsoft.com/office/word/2010/wordprocessingDrawing" xmlns:wp="http://schemas.openxmlformats.org/drawingml/2006/wordprocessingDrawing" xmlns:w10="urn:schemas-microsoft-com:office:word" xmlns:w="http://schemas.openxmlformats.org/wordprocessingml/2006/main" xmlns:w14="http://schemas.microsoft.com/office/word/2010/wordml" xmlns:w15="http://schemas.microsoft.com/office/word/2012/wordml" xmlns:w16cex="http://schemas.microsoft.com/office/word/2018/wordml/cex" xmlns:w16cid="http://schemas.microsoft.com/office/word/2016/wordml/cid" xmlns:w16="http://schemas.microsoft.com/office/word/2018/wordml" xmlns:w16du="http://schemas.microsoft.com/office/word/2023/wordml/word16du" xmlns:w16sdtdh="http://schemas.microsoft.com/office/word/2020/wordml/sdtdatahash" xmlns:w16se="http://schemas.microsoft.com/office/word/2015/wordml/symex" xmlns:wpg="http://schemas.microsoft.com/office/word/2010/wordprocessingGroup" xmlns:wpi="http://schemas.microsoft.com/office/word/2010/wordprocessingInk" xmlns:wne="http://schemas.microsoft.com/office/word/2006/wordml" xmlns:wps="http://schemas.microsoft.com/office/word/2010/wordprocessingShape" mc:Ignorable="w14 w15 w16se w16cid w16 w16cex w16sdtdh w16du wp14">
   <w:tbl>
     <w:tblPr>
       <w:tblStyle w:val="Tablaconcuadrcula1"/>
@@ -2620,8 +2535,121 @@
 </file>
 
 <file path=word/numbering.xml><?xml version="1.0" encoding="utf-8"?>
-<w:numbering xmlns:wpc="http://schemas.microsoft.com/office/word/2010/wordprocessingCanvas" xmlns:cx="http://schemas.microsoft.com/office/drawing/2014/chartex" xmlns:mc="http://schemas.openxmlformats.org/markup-compatibility/2006" xmlns:o="urn:schemas-microsoft-com:office:office" xmlns:r="http://schemas.openxmlformats.org/officeDocument/2006/relationships" xmlns:m="http://schemas.openxmlformats.org/officeDocument/2006/math" xmlns:v="urn:schemas-microsoft-com:vml" xmlns:wp14="http://schemas.microsoft.com/office/word/2010/wordprocessingDrawing" xmlns:wp="http://schemas.openxmlformats.org/drawingml/2006/wordprocessingDrawing" xmlns:w10="urn:schemas-microsoft-com:office:word" xmlns:w="http://schemas.openxmlformats.org/wordprocessingml/2006/main" xmlns:w14="http://schemas.microsoft.com/office/word/2010/wordml" xmlns:w15="http://schemas.microsoft.com/office/word/2012/wordml" xmlns:w16se="http://schemas.microsoft.com/office/word/2015/wordml/symex" xmlns:wpg="http://schemas.microsoft.com/office/word/2010/wordprocessingGroup" xmlns:wpi="http://schemas.microsoft.com/office/word/2010/wordprocessingInk" xmlns:wne="http://schemas.microsoft.com/office/word/2006/wordml" xmlns:wps="http://schemas.microsoft.com/office/word/2010/wordprocessingShape" mc:Ignorable="w14 w15 w16se wp14">
+<w:numbering xmlns:wpc="http://schemas.microsoft.com/office/word/2010/wordprocessingCanvas" xmlns:cx="http://schemas.microsoft.com/office/drawing/2014/chartex" xmlns:cx1="http://schemas.microsoft.com/office/drawing/2015/9/8/chartex" xmlns:cx2="http://schemas.microsoft.com/office/drawing/2015/10/21/chartex" xmlns:cx3="http://schemas.microsoft.com/office/drawing/2016/5/9/chartex" xmlns:cx4="http://schemas.microsoft.com/office/drawing/2016/5/10/chartex" xmlns:cx5="http://schemas.microsoft.com/office/drawing/2016/5/11/chartex" xmlns:cx6="http://schemas.microsoft.com/office/drawing/2016/5/12/chartex" xmlns:cx7="http://schemas.microsoft.com/office/drawing/2016/5/13/chartex" xmlns:cx8="http://schemas.microsoft.com/office/drawing/2016/5/14/chartex" xmlns:mc="http://schemas.openxmlformats.org/markup-compatibility/2006" xmlns:aink="http://schemas.microsoft.com/office/drawing/2016/ink" xmlns:am3d="http://schemas.microsoft.com/office/drawing/2017/model3d" xmlns:o="urn:schemas-microsoft-com:office:office" xmlns:oel="http://schemas.microsoft.com/office/2019/extlst" xmlns:r="http://schemas.openxmlformats.org/officeDocument/2006/relationships" xmlns:m="http://schemas.openxmlformats.org/officeDocument/2006/math" xmlns:v="urn:schemas-microsoft-com:vml" xmlns:wp14="http://schemas.microsoft.com/office/word/2010/wordprocessingDrawing" xmlns:wp="http://schemas.openxmlformats.org/drawingml/2006/wordprocessingDrawing" xmlns:w10="urn:schemas-microsoft-com:office:word" xmlns:w="http://schemas.openxmlformats.org/wordprocessingml/2006/main" xmlns:w14="http://schemas.microsoft.com/office/word/2010/wordml" xmlns:w15="http://schemas.microsoft.com/office/word/2012/wordml" xmlns:w16cex="http://schemas.microsoft.com/office/word/2018/wordml/cex" xmlns:w16cid="http://schemas.microsoft.com/office/word/2016/wordml/cid" xmlns:w16="http://schemas.microsoft.com/office/word/2018/wordml" xmlns:w16du="http://schemas.microsoft.com/office/word/2023/wordml/word16du" xmlns:w16sdtdh="http://schemas.microsoft.com/office/word/2020/wordml/sdtdatahash" xmlns:w16se="http://schemas.microsoft.com/office/word/2015/wordml/symex" xmlns:wpg="http://schemas.microsoft.com/office/word/2010/wordprocessingGroup" xmlns:wpi="http://schemas.microsoft.com/office/word/2010/wordprocessingInk" xmlns:wne="http://schemas.microsoft.com/office/word/2006/wordml" xmlns:wps="http://schemas.microsoft.com/office/word/2010/wordprocessingShape" mc:Ignorable="w14 w15 w16se w16cid w16 w16cex w16sdtdh w16du wp14">
   <w:abstractNum w:abstractNumId="0" w15:restartNumberingAfterBreak="0">
+    <w:nsid w:val="031456B8"/>
+    <w:multiLevelType w:val="multilevel"/>
+    <w:tmpl w:val="0E8A451C"/>
+    <w:lvl w:ilvl="0">
+      <w:start w:val="1"/>
+      <w:numFmt w:val="decimal"/>
+      <w:lvlText w:val="%1."/>
+      <w:lvlJc w:val="left"/>
+      <w:pPr>
+        <w:ind w:left="720" w:hanging="360"/>
+      </w:pPr>
+      <w:rPr>
+        <w:u w:val="none"/>
+      </w:rPr>
+    </w:lvl>
+    <w:lvl w:ilvl="1">
+      <w:start w:val="1"/>
+      <w:numFmt w:val="lowerLetter"/>
+      <w:lvlText w:val="%2."/>
+      <w:lvlJc w:val="left"/>
+      <w:pPr>
+        <w:ind w:left="1440" w:hanging="360"/>
+      </w:pPr>
+      <w:rPr>
+        <w:u w:val="none"/>
+      </w:rPr>
+    </w:lvl>
+    <w:lvl w:ilvl="2">
+      <w:start w:val="1"/>
+      <w:numFmt w:val="lowerRoman"/>
+      <w:lvlText w:val="%3."/>
+      <w:lvlJc w:val="left"/>
+      <w:pPr>
+        <w:ind w:left="2160" w:hanging="360"/>
+      </w:pPr>
+      <w:rPr>
+        <w:u w:val="none"/>
+      </w:rPr>
+    </w:lvl>
+    <w:lvl w:ilvl="3">
+      <w:start w:val="1"/>
+      <w:numFmt w:val="decimal"/>
+      <w:lvlText w:val="%4."/>
+      <w:lvlJc w:val="left"/>
+      <w:pPr>
+        <w:ind w:left="2880" w:hanging="360"/>
+      </w:pPr>
+      <w:rPr>
+        <w:u w:val="none"/>
+      </w:rPr>
+    </w:lvl>
+    <w:lvl w:ilvl="4">
+      <w:start w:val="1"/>
+      <w:numFmt w:val="lowerLetter"/>
+      <w:lvlText w:val="%5."/>
+      <w:lvlJc w:val="left"/>
+      <w:pPr>
+        <w:ind w:left="3600" w:hanging="360"/>
+      </w:pPr>
+      <w:rPr>
+        <w:u w:val="none"/>
+      </w:rPr>
+    </w:lvl>
+    <w:lvl w:ilvl="5">
+      <w:start w:val="1"/>
+      <w:numFmt w:val="lowerRoman"/>
+      <w:lvlText w:val="%6."/>
+      <w:lvlJc w:val="left"/>
+      <w:pPr>
+        <w:ind w:left="4320" w:hanging="360"/>
+      </w:pPr>
+      <w:rPr>
+        <w:u w:val="none"/>
+      </w:rPr>
+    </w:lvl>
+    <w:lvl w:ilvl="6">
+      <w:start w:val="1"/>
+      <w:numFmt w:val="decimal"/>
+      <w:lvlText w:val="%7."/>
+      <w:lvlJc w:val="left"/>
+      <w:pPr>
+        <w:ind w:left="5040" w:hanging="360"/>
+      </w:pPr>
+      <w:rPr>
+        <w:u w:val="none"/>
+      </w:rPr>
+    </w:lvl>
+    <w:lvl w:ilvl="7">
+      <w:start w:val="1"/>
+      <w:numFmt w:val="lowerLetter"/>
+      <w:lvlText w:val="%8."/>
+      <w:lvlJc w:val="left"/>
+      <w:pPr>
+        <w:ind w:left="5760" w:hanging="360"/>
+      </w:pPr>
+      <w:rPr>
+        <w:u w:val="none"/>
+      </w:rPr>
+    </w:lvl>
+    <w:lvl w:ilvl="8">
+      <w:start w:val="1"/>
+      <w:numFmt w:val="lowerRoman"/>
+      <w:lvlText w:val="%9."/>
+      <w:lvlJc w:val="left"/>
+      <w:pPr>
+        <w:ind w:left="6480" w:hanging="360"/>
+      </w:pPr>
+      <w:rPr>
+        <w:u w:val="none"/>
+      </w:rPr>
+    </w:lvl>
+  </w:abstractNum>
+  <w:abstractNum w:abstractNumId="1" w15:restartNumberingAfterBreak="0">
     <w:nsid w:val="114E14AF"/>
     <w:multiLevelType w:val="hybridMultilevel"/>
     <w:tmpl w:val="1E3E9D2A"/>
@@ -2734,7 +2762,7 @@
       </w:rPr>
     </w:lvl>
   </w:abstractNum>
-  <w:abstractNum w:abstractNumId="1" w15:restartNumberingAfterBreak="0">
+  <w:abstractNum w:abstractNumId="2" w15:restartNumberingAfterBreak="0">
     <w:nsid w:val="28446858"/>
     <w:multiLevelType w:val="multilevel"/>
     <w:tmpl w:val="9156115C"/>
@@ -2883,7 +2911,7 @@
       </w:rPr>
     </w:lvl>
   </w:abstractNum>
-  <w:abstractNum w:abstractNumId="2" w15:restartNumberingAfterBreak="0">
+  <w:abstractNum w:abstractNumId="3" w15:restartNumberingAfterBreak="0">
     <w:nsid w:val="2FFD4C7F"/>
     <w:multiLevelType w:val="multilevel"/>
     <w:tmpl w:val="CAF0F936"/>
@@ -3004,7 +3032,265 @@
       </w:rPr>
     </w:lvl>
   </w:abstractNum>
-  <w:abstractNum w:abstractNumId="3" w15:restartNumberingAfterBreak="0">
+  <w:abstractNum w:abstractNumId="4" w15:restartNumberingAfterBreak="0">
+    <w:nsid w:val="3D6D4E7F"/>
+    <w:multiLevelType w:val="multilevel"/>
+    <w:tmpl w:val="2A242956"/>
+    <w:lvl w:ilvl="0">
+      <w:start w:val="1"/>
+      <w:numFmt w:val="bullet"/>
+      <w:lvlText w:val=""/>
+      <w:lvlJc w:val="left"/>
+      <w:pPr>
+        <w:tabs>
+          <w:tab w:val="num" w:pos="720"/>
+        </w:tabs>
+        <w:ind w:left="720" w:hanging="360"/>
+      </w:pPr>
+      <w:rPr>
+        <w:rFonts w:ascii="Symbol" w:hAnsi="Symbol" w:hint="default"/>
+        <w:sz w:val="20"/>
+      </w:rPr>
+    </w:lvl>
+    <w:lvl w:ilvl="1">
+      <w:start w:val="1"/>
+      <w:numFmt w:val="decimal"/>
+      <w:lvlText w:val="%2."/>
+      <w:lvlJc w:val="left"/>
+      <w:pPr>
+        <w:tabs>
+          <w:tab w:val="num" w:pos="1440"/>
+        </w:tabs>
+        <w:ind w:left="1440" w:hanging="360"/>
+      </w:pPr>
+    </w:lvl>
+    <w:lvl w:ilvl="2" w:tentative="1">
+      <w:start w:val="1"/>
+      <w:numFmt w:val="bullet"/>
+      <w:lvlText w:val=""/>
+      <w:lvlJc w:val="left"/>
+      <w:pPr>
+        <w:tabs>
+          <w:tab w:val="num" w:pos="2160"/>
+        </w:tabs>
+        <w:ind w:left="2160" w:hanging="360"/>
+      </w:pPr>
+      <w:rPr>
+        <w:rFonts w:ascii="Wingdings" w:hAnsi="Wingdings" w:hint="default"/>
+        <w:sz w:val="20"/>
+      </w:rPr>
+    </w:lvl>
+    <w:lvl w:ilvl="3" w:tentative="1">
+      <w:start w:val="1"/>
+      <w:numFmt w:val="bullet"/>
+      <w:lvlText w:val=""/>
+      <w:lvlJc w:val="left"/>
+      <w:pPr>
+        <w:tabs>
+          <w:tab w:val="num" w:pos="2880"/>
+        </w:tabs>
+        <w:ind w:left="2880" w:hanging="360"/>
+      </w:pPr>
+      <w:rPr>
+        <w:rFonts w:ascii="Wingdings" w:hAnsi="Wingdings" w:hint="default"/>
+        <w:sz w:val="20"/>
+      </w:rPr>
+    </w:lvl>
+    <w:lvl w:ilvl="4" w:tentative="1">
+      <w:start w:val="1"/>
+      <w:numFmt w:val="bullet"/>
+      <w:lvlText w:val=""/>
+      <w:lvlJc w:val="left"/>
+      <w:pPr>
+        <w:tabs>
+          <w:tab w:val="num" w:pos="3600"/>
+        </w:tabs>
+        <w:ind w:left="3600" w:hanging="360"/>
+      </w:pPr>
+      <w:rPr>
+        <w:rFonts w:ascii="Wingdings" w:hAnsi="Wingdings" w:hint="default"/>
+        <w:sz w:val="20"/>
+      </w:rPr>
+    </w:lvl>
+    <w:lvl w:ilvl="5" w:tentative="1">
+      <w:start w:val="1"/>
+      <w:numFmt w:val="bullet"/>
+      <w:lvlText w:val=""/>
+      <w:lvlJc w:val="left"/>
+      <w:pPr>
+        <w:tabs>
+          <w:tab w:val="num" w:pos="4320"/>
+        </w:tabs>
+        <w:ind w:left="4320" w:hanging="360"/>
+      </w:pPr>
+      <w:rPr>
+        <w:rFonts w:ascii="Wingdings" w:hAnsi="Wingdings" w:hint="default"/>
+        <w:sz w:val="20"/>
+      </w:rPr>
+    </w:lvl>
+    <w:lvl w:ilvl="6" w:tentative="1">
+      <w:start w:val="1"/>
+      <w:numFmt w:val="bullet"/>
+      <w:lvlText w:val=""/>
+      <w:lvlJc w:val="left"/>
+      <w:pPr>
+        <w:tabs>
+          <w:tab w:val="num" w:pos="5040"/>
+        </w:tabs>
+        <w:ind w:left="5040" w:hanging="360"/>
+      </w:pPr>
+      <w:rPr>
+        <w:rFonts w:ascii="Wingdings" w:hAnsi="Wingdings" w:hint="default"/>
+        <w:sz w:val="20"/>
+      </w:rPr>
+    </w:lvl>
+    <w:lvl w:ilvl="7" w:tentative="1">
+      <w:start w:val="1"/>
+      <w:numFmt w:val="bullet"/>
+      <w:lvlText w:val=""/>
+      <w:lvlJc w:val="left"/>
+      <w:pPr>
+        <w:tabs>
+          <w:tab w:val="num" w:pos="5760"/>
+        </w:tabs>
+        <w:ind w:left="5760" w:hanging="360"/>
+      </w:pPr>
+      <w:rPr>
+        <w:rFonts w:ascii="Wingdings" w:hAnsi="Wingdings" w:hint="default"/>
+        <w:sz w:val="20"/>
+      </w:rPr>
+    </w:lvl>
+    <w:lvl w:ilvl="8" w:tentative="1">
+      <w:start w:val="1"/>
+      <w:numFmt w:val="bullet"/>
+      <w:lvlText w:val=""/>
+      <w:lvlJc w:val="left"/>
+      <w:pPr>
+        <w:tabs>
+          <w:tab w:val="num" w:pos="6480"/>
+        </w:tabs>
+        <w:ind w:left="6480" w:hanging="360"/>
+      </w:pPr>
+      <w:rPr>
+        <w:rFonts w:ascii="Wingdings" w:hAnsi="Wingdings" w:hint="default"/>
+        <w:sz w:val="20"/>
+      </w:rPr>
+    </w:lvl>
+  </w:abstractNum>
+  <w:abstractNum w:abstractNumId="5" w15:restartNumberingAfterBreak="0">
+    <w:nsid w:val="3F902669"/>
+    <w:multiLevelType w:val="multilevel"/>
+    <w:tmpl w:val="8828D944"/>
+    <w:lvl w:ilvl="0">
+      <w:start w:val="1"/>
+      <w:numFmt w:val="decimal"/>
+      <w:lvlText w:val="%1."/>
+      <w:lvlJc w:val="left"/>
+      <w:pPr>
+        <w:tabs>
+          <w:tab w:val="num" w:pos="720"/>
+        </w:tabs>
+        <w:ind w:left="720" w:hanging="360"/>
+      </w:pPr>
+    </w:lvl>
+    <w:lvl w:ilvl="1" w:tentative="1">
+      <w:start w:val="1"/>
+      <w:numFmt w:val="decimal"/>
+      <w:lvlText w:val="%2."/>
+      <w:lvlJc w:val="left"/>
+      <w:pPr>
+        <w:tabs>
+          <w:tab w:val="num" w:pos="1440"/>
+        </w:tabs>
+        <w:ind w:left="1440" w:hanging="360"/>
+      </w:pPr>
+    </w:lvl>
+    <w:lvl w:ilvl="2" w:tentative="1">
+      <w:start w:val="1"/>
+      <w:numFmt w:val="decimal"/>
+      <w:lvlText w:val="%3."/>
+      <w:lvlJc w:val="left"/>
+      <w:pPr>
+        <w:tabs>
+          <w:tab w:val="num" w:pos="2160"/>
+        </w:tabs>
+        <w:ind w:left="2160" w:hanging="360"/>
+      </w:pPr>
+    </w:lvl>
+    <w:lvl w:ilvl="3" w:tentative="1">
+      <w:start w:val="1"/>
+      <w:numFmt w:val="decimal"/>
+      <w:lvlText w:val="%4."/>
+      <w:lvlJc w:val="left"/>
+      <w:pPr>
+        <w:tabs>
+          <w:tab w:val="num" w:pos="2880"/>
+        </w:tabs>
+        <w:ind w:left="2880" w:hanging="360"/>
+      </w:pPr>
+    </w:lvl>
+    <w:lvl w:ilvl="4" w:tentative="1">
+      <w:start w:val="1"/>
+      <w:numFmt w:val="decimal"/>
+      <w:lvlText w:val="%5."/>
+      <w:lvlJc w:val="left"/>
+      <w:pPr>
+        <w:tabs>
+          <w:tab w:val="num" w:pos="3600"/>
+        </w:tabs>
+        <w:ind w:left="3600" w:hanging="360"/>
+      </w:pPr>
+    </w:lvl>
+    <w:lvl w:ilvl="5" w:tentative="1">
+      <w:start w:val="1"/>
+      <w:numFmt w:val="decimal"/>
+      <w:lvlText w:val="%6."/>
+      <w:lvlJc w:val="left"/>
+      <w:pPr>
+        <w:tabs>
+          <w:tab w:val="num" w:pos="4320"/>
+        </w:tabs>
+        <w:ind w:left="4320" w:hanging="360"/>
+      </w:pPr>
+    </w:lvl>
+    <w:lvl w:ilvl="6" w:tentative="1">
+      <w:start w:val="1"/>
+      <w:numFmt w:val="decimal"/>
+      <w:lvlText w:val="%7."/>
+      <w:lvlJc w:val="left"/>
+      <w:pPr>
+        <w:tabs>
+          <w:tab w:val="num" w:pos="5040"/>
+        </w:tabs>
+        <w:ind w:left="5040" w:hanging="360"/>
+      </w:pPr>
+    </w:lvl>
+    <w:lvl w:ilvl="7" w:tentative="1">
+      <w:start w:val="1"/>
+      <w:numFmt w:val="decimal"/>
+      <w:lvlText w:val="%8."/>
+      <w:lvlJc w:val="left"/>
+      <w:pPr>
+        <w:tabs>
+          <w:tab w:val="num" w:pos="5760"/>
+        </w:tabs>
+        <w:ind w:left="5760" w:hanging="360"/>
+      </w:pPr>
+    </w:lvl>
+    <w:lvl w:ilvl="8" w:tentative="1">
+      <w:start w:val="1"/>
+      <w:numFmt w:val="decimal"/>
+      <w:lvlText w:val="%9."/>
+      <w:lvlJc w:val="left"/>
+      <w:pPr>
+        <w:tabs>
+          <w:tab w:val="num" w:pos="6480"/>
+        </w:tabs>
+        <w:ind w:left="6480" w:hanging="360"/>
+      </w:pPr>
+    </w:lvl>
+  </w:abstractNum>
+  <w:abstractNum w:abstractNumId="6" w15:restartNumberingAfterBreak="0">
     <w:nsid w:val="51D05305"/>
     <w:multiLevelType w:val="hybridMultilevel"/>
     <w:tmpl w:val="630E86B8"/>
@@ -3117,7 +3403,269 @@
       </w:rPr>
     </w:lvl>
   </w:abstractNum>
-  <w:abstractNum w:abstractNumId="4" w15:restartNumberingAfterBreak="0">
+  <w:abstractNum w:abstractNumId="7" w15:restartNumberingAfterBreak="0">
+    <w:nsid w:val="63987E08"/>
+    <w:multiLevelType w:val="multilevel"/>
+    <w:tmpl w:val="AF003136"/>
+    <w:lvl w:ilvl="0">
+      <w:start w:val="1"/>
+      <w:numFmt w:val="bullet"/>
+      <w:lvlText w:val=""/>
+      <w:lvlJc w:val="left"/>
+      <w:pPr>
+        <w:tabs>
+          <w:tab w:val="num" w:pos="720"/>
+        </w:tabs>
+        <w:ind w:left="720" w:hanging="360"/>
+      </w:pPr>
+      <w:rPr>
+        <w:rFonts w:ascii="Symbol" w:hAnsi="Symbol" w:hint="default"/>
+        <w:sz w:val="20"/>
+      </w:rPr>
+    </w:lvl>
+    <w:lvl w:ilvl="1" w:tentative="1">
+      <w:start w:val="1"/>
+      <w:numFmt w:val="bullet"/>
+      <w:lvlText w:val="o"/>
+      <w:lvlJc w:val="left"/>
+      <w:pPr>
+        <w:tabs>
+          <w:tab w:val="num" w:pos="1440"/>
+        </w:tabs>
+        <w:ind w:left="1440" w:hanging="360"/>
+      </w:pPr>
+      <w:rPr>
+        <w:rFonts w:ascii="Courier New" w:hAnsi="Courier New" w:hint="default"/>
+        <w:sz w:val="20"/>
+      </w:rPr>
+    </w:lvl>
+    <w:lvl w:ilvl="2" w:tentative="1">
+      <w:start w:val="1"/>
+      <w:numFmt w:val="bullet"/>
+      <w:lvlText w:val=""/>
+      <w:lvlJc w:val="left"/>
+      <w:pPr>
+        <w:tabs>
+          <w:tab w:val="num" w:pos="2160"/>
+        </w:tabs>
+        <w:ind w:left="2160" w:hanging="360"/>
+      </w:pPr>
+      <w:rPr>
+        <w:rFonts w:ascii="Wingdings" w:hAnsi="Wingdings" w:hint="default"/>
+        <w:sz w:val="20"/>
+      </w:rPr>
+    </w:lvl>
+    <w:lvl w:ilvl="3" w:tentative="1">
+      <w:start w:val="1"/>
+      <w:numFmt w:val="bullet"/>
+      <w:lvlText w:val=""/>
+      <w:lvlJc w:val="left"/>
+      <w:pPr>
+        <w:tabs>
+          <w:tab w:val="num" w:pos="2880"/>
+        </w:tabs>
+        <w:ind w:left="2880" w:hanging="360"/>
+      </w:pPr>
+      <w:rPr>
+        <w:rFonts w:ascii="Wingdings" w:hAnsi="Wingdings" w:hint="default"/>
+        <w:sz w:val="20"/>
+      </w:rPr>
+    </w:lvl>
+    <w:lvl w:ilvl="4" w:tentative="1">
+      <w:start w:val="1"/>
+      <w:numFmt w:val="bullet"/>
+      <w:lvlText w:val=""/>
+      <w:lvlJc w:val="left"/>
+      <w:pPr>
+        <w:tabs>
+          <w:tab w:val="num" w:pos="3600"/>
+        </w:tabs>
+        <w:ind w:left="3600" w:hanging="360"/>
+      </w:pPr>
+      <w:rPr>
+        <w:rFonts w:ascii="Wingdings" w:hAnsi="Wingdings" w:hint="default"/>
+        <w:sz w:val="20"/>
+      </w:rPr>
+    </w:lvl>
+    <w:lvl w:ilvl="5" w:tentative="1">
+      <w:start w:val="1"/>
+      <w:numFmt w:val="bullet"/>
+      <w:lvlText w:val=""/>
+      <w:lvlJc w:val="left"/>
+      <w:pPr>
+        <w:tabs>
+          <w:tab w:val="num" w:pos="4320"/>
+        </w:tabs>
+        <w:ind w:left="4320" w:hanging="360"/>
+      </w:pPr>
+      <w:rPr>
+        <w:rFonts w:ascii="Wingdings" w:hAnsi="Wingdings" w:hint="default"/>
+        <w:sz w:val="20"/>
+      </w:rPr>
+    </w:lvl>
+    <w:lvl w:ilvl="6" w:tentative="1">
+      <w:start w:val="1"/>
+      <w:numFmt w:val="bullet"/>
+      <w:lvlText w:val=""/>
+      <w:lvlJc w:val="left"/>
+      <w:pPr>
+        <w:tabs>
+          <w:tab w:val="num" w:pos="5040"/>
+        </w:tabs>
+        <w:ind w:left="5040" w:hanging="360"/>
+      </w:pPr>
+      <w:rPr>
+        <w:rFonts w:ascii="Wingdings" w:hAnsi="Wingdings" w:hint="default"/>
+        <w:sz w:val="20"/>
+      </w:rPr>
+    </w:lvl>
+    <w:lvl w:ilvl="7" w:tentative="1">
+      <w:start w:val="1"/>
+      <w:numFmt w:val="bullet"/>
+      <w:lvlText w:val=""/>
+      <w:lvlJc w:val="left"/>
+      <w:pPr>
+        <w:tabs>
+          <w:tab w:val="num" w:pos="5760"/>
+        </w:tabs>
+        <w:ind w:left="5760" w:hanging="360"/>
+      </w:pPr>
+      <w:rPr>
+        <w:rFonts w:ascii="Wingdings" w:hAnsi="Wingdings" w:hint="default"/>
+        <w:sz w:val="20"/>
+      </w:rPr>
+    </w:lvl>
+    <w:lvl w:ilvl="8" w:tentative="1">
+      <w:start w:val="1"/>
+      <w:numFmt w:val="bullet"/>
+      <w:lvlText w:val=""/>
+      <w:lvlJc w:val="left"/>
+      <w:pPr>
+        <w:tabs>
+          <w:tab w:val="num" w:pos="6480"/>
+        </w:tabs>
+        <w:ind w:left="6480" w:hanging="360"/>
+      </w:pPr>
+      <w:rPr>
+        <w:rFonts w:ascii="Wingdings" w:hAnsi="Wingdings" w:hint="default"/>
+        <w:sz w:val="20"/>
+      </w:rPr>
+    </w:lvl>
+  </w:abstractNum>
+  <w:abstractNum w:abstractNumId="8" w15:restartNumberingAfterBreak="0">
+    <w:nsid w:val="662324C1"/>
+    <w:multiLevelType w:val="multilevel"/>
+    <w:tmpl w:val="990C0E8A"/>
+    <w:lvl w:ilvl="0">
+      <w:start w:val="1"/>
+      <w:numFmt w:val="decimal"/>
+      <w:lvlText w:val="%1."/>
+      <w:lvlJc w:val="left"/>
+      <w:pPr>
+        <w:tabs>
+          <w:tab w:val="num" w:pos="720"/>
+        </w:tabs>
+        <w:ind w:left="720" w:hanging="360"/>
+      </w:pPr>
+    </w:lvl>
+    <w:lvl w:ilvl="1" w:tentative="1">
+      <w:start w:val="1"/>
+      <w:numFmt w:val="decimal"/>
+      <w:lvlText w:val="%2."/>
+      <w:lvlJc w:val="left"/>
+      <w:pPr>
+        <w:tabs>
+          <w:tab w:val="num" w:pos="1440"/>
+        </w:tabs>
+        <w:ind w:left="1440" w:hanging="360"/>
+      </w:pPr>
+    </w:lvl>
+    <w:lvl w:ilvl="2" w:tentative="1">
+      <w:start w:val="1"/>
+      <w:numFmt w:val="decimal"/>
+      <w:lvlText w:val="%3."/>
+      <w:lvlJc w:val="left"/>
+      <w:pPr>
+        <w:tabs>
+          <w:tab w:val="num" w:pos="2160"/>
+        </w:tabs>
+        <w:ind w:left="2160" w:hanging="360"/>
+      </w:pPr>
+    </w:lvl>
+    <w:lvl w:ilvl="3" w:tentative="1">
+      <w:start w:val="1"/>
+      <w:numFmt w:val="decimal"/>
+      <w:lvlText w:val="%4."/>
+      <w:lvlJc w:val="left"/>
+      <w:pPr>
+        <w:tabs>
+          <w:tab w:val="num" w:pos="2880"/>
+        </w:tabs>
+        <w:ind w:left="2880" w:hanging="360"/>
+      </w:pPr>
+    </w:lvl>
+    <w:lvl w:ilvl="4" w:tentative="1">
+      <w:start w:val="1"/>
+      <w:numFmt w:val="decimal"/>
+      <w:lvlText w:val="%5."/>
+      <w:lvlJc w:val="left"/>
+      <w:pPr>
+        <w:tabs>
+          <w:tab w:val="num" w:pos="3600"/>
+        </w:tabs>
+        <w:ind w:left="3600" w:hanging="360"/>
+      </w:pPr>
+    </w:lvl>
+    <w:lvl w:ilvl="5" w:tentative="1">
+      <w:start w:val="1"/>
+      <w:numFmt w:val="decimal"/>
+      <w:lvlText w:val="%6."/>
+      <w:lvlJc w:val="left"/>
+      <w:pPr>
+        <w:tabs>
+          <w:tab w:val="num" w:pos="4320"/>
+        </w:tabs>
+        <w:ind w:left="4320" w:hanging="360"/>
+      </w:pPr>
+    </w:lvl>
+    <w:lvl w:ilvl="6" w:tentative="1">
+      <w:start w:val="1"/>
+      <w:numFmt w:val="decimal"/>
+      <w:lvlText w:val="%7."/>
+      <w:lvlJc w:val="left"/>
+      <w:pPr>
+        <w:tabs>
+          <w:tab w:val="num" w:pos="5040"/>
+        </w:tabs>
+        <w:ind w:left="5040" w:hanging="360"/>
+      </w:pPr>
+    </w:lvl>
+    <w:lvl w:ilvl="7" w:tentative="1">
+      <w:start w:val="1"/>
+      <w:numFmt w:val="decimal"/>
+      <w:lvlText w:val="%8."/>
+      <w:lvlJc w:val="left"/>
+      <w:pPr>
+        <w:tabs>
+          <w:tab w:val="num" w:pos="5760"/>
+        </w:tabs>
+        <w:ind w:left="5760" w:hanging="360"/>
+      </w:pPr>
+    </w:lvl>
+    <w:lvl w:ilvl="8" w:tentative="1">
+      <w:start w:val="1"/>
+      <w:numFmt w:val="decimal"/>
+      <w:lvlText w:val="%9."/>
+      <w:lvlJc w:val="left"/>
+      <w:pPr>
+        <w:tabs>
+          <w:tab w:val="num" w:pos="6480"/>
+        </w:tabs>
+        <w:ind w:left="6480" w:hanging="360"/>
+      </w:pPr>
+    </w:lvl>
+  </w:abstractNum>
+  <w:abstractNum w:abstractNumId="9" w15:restartNumberingAfterBreak="0">
     <w:nsid w:val="66494837"/>
     <w:multiLevelType w:val="hybridMultilevel"/>
     <w:tmpl w:val="68BA2608"/>
@@ -3230,7 +3778,7 @@
       </w:rPr>
     </w:lvl>
   </w:abstractNum>
-  <w:abstractNum w:abstractNumId="5" w15:restartNumberingAfterBreak="0">
+  <w:abstractNum w:abstractNumId="10" w15:restartNumberingAfterBreak="0">
     <w:nsid w:val="731E1176"/>
     <w:multiLevelType w:val="hybridMultilevel"/>
     <w:tmpl w:val="AF82A29E"/>
@@ -3320,29 +3868,44 @@
       </w:pPr>
     </w:lvl>
   </w:abstractNum>
-  <w:num w:numId="1">
+  <w:num w:numId="1" w16cid:durableId="373429762">
+    <w:abstractNumId w:val="1"/>
+  </w:num>
+  <w:num w:numId="2" w16cid:durableId="1362198500">
+    <w:abstractNumId w:val="3"/>
+  </w:num>
+  <w:num w:numId="3" w16cid:durableId="718283157">
+    <w:abstractNumId w:val="10"/>
+  </w:num>
+  <w:num w:numId="4" w16cid:durableId="829055074">
+    <w:abstractNumId w:val="2"/>
+  </w:num>
+  <w:num w:numId="5" w16cid:durableId="736512582">
+    <w:abstractNumId w:val="6"/>
+  </w:num>
+  <w:num w:numId="6" w16cid:durableId="1434087434">
+    <w:abstractNumId w:val="9"/>
+  </w:num>
+  <w:num w:numId="7" w16cid:durableId="278075519">
+    <w:abstractNumId w:val="8"/>
+  </w:num>
+  <w:num w:numId="8" w16cid:durableId="304706901">
+    <w:abstractNumId w:val="4"/>
+  </w:num>
+  <w:num w:numId="9" w16cid:durableId="440422694">
+    <w:abstractNumId w:val="7"/>
+  </w:num>
+  <w:num w:numId="10" w16cid:durableId="1848446042">
     <w:abstractNumId w:val="0"/>
   </w:num>
-  <w:num w:numId="2">
-    <w:abstractNumId w:val="2"/>
-  </w:num>
-  <w:num w:numId="3">
+  <w:num w:numId="11" w16cid:durableId="1164399981">
     <w:abstractNumId w:val="5"/>
-  </w:num>
-  <w:num w:numId="4">
-    <w:abstractNumId w:val="1"/>
-  </w:num>
-  <w:num w:numId="5">
-    <w:abstractNumId w:val="3"/>
-  </w:num>
-  <w:num w:numId="6">
-    <w:abstractNumId w:val="4"/>
   </w:num>
 </w:numbering>
 </file>
 
 <file path=word/styles.xml><?xml version="1.0" encoding="utf-8"?>
-<w:styles xmlns:mc="http://schemas.openxmlformats.org/markup-compatibility/2006" xmlns:r="http://schemas.openxmlformats.org/officeDocument/2006/relationships" xmlns:w="http://schemas.openxmlformats.org/wordprocessingml/2006/main" xmlns:w14="http://schemas.microsoft.com/office/word/2010/wordml" xmlns:w15="http://schemas.microsoft.com/office/word/2012/wordml" xmlns:w16se="http://schemas.microsoft.com/office/word/2015/wordml/symex" mc:Ignorable="w14 w15 w16se">
+<w:styles xmlns:mc="http://schemas.openxmlformats.org/markup-compatibility/2006" xmlns:r="http://schemas.openxmlformats.org/officeDocument/2006/relationships" xmlns:w="http://schemas.openxmlformats.org/wordprocessingml/2006/main" xmlns:w14="http://schemas.microsoft.com/office/word/2010/wordml" xmlns:w15="http://schemas.microsoft.com/office/word/2012/wordml" xmlns:w16cex="http://schemas.microsoft.com/office/word/2018/wordml/cex" xmlns:w16cid="http://schemas.microsoft.com/office/word/2016/wordml/cid" xmlns:w16="http://schemas.microsoft.com/office/word/2018/wordml" xmlns:w16du="http://schemas.microsoft.com/office/word/2023/wordml/word16du" xmlns:w16sdtdh="http://schemas.microsoft.com/office/word/2020/wordml/sdtdatahash" xmlns:w16se="http://schemas.microsoft.com/office/word/2015/wordml/symex" mc:Ignorable="w14 w15 w16se w16cid w16 w16cex w16sdtdh w16du">
   <w:docDefaults>
     <w:rPrDefault>
       <w:rPr>
@@ -3354,7 +3917,7 @@
     </w:rPrDefault>
     <w:pPrDefault/>
   </w:docDefaults>
-  <w:latentStyles w:defLockedState="0" w:defUIPriority="99" w:defSemiHidden="0" w:defUnhideWhenUsed="0" w:defQFormat="0" w:count="371">
+  <w:latentStyles w:defLockedState="0" w:defUIPriority="99" w:defSemiHidden="0" w:defUnhideWhenUsed="0" w:defQFormat="0" w:count="376">
     <w:lsdException w:name="Normal" w:uiPriority="0" w:qFormat="1"/>
     <w:lsdException w:name="heading 1" w:uiPriority="9" w:qFormat="1"/>
     <w:lsdException w:name="heading 2" w:semiHidden="1" w:uiPriority="9" w:unhideWhenUsed="1" w:qFormat="1"/>
@@ -3726,6 +4289,11 @@
     <w:lsdException w:name="List Table 5 Dark Accent 6" w:uiPriority="50"/>
     <w:lsdException w:name="List Table 6 Colorful Accent 6" w:uiPriority="51"/>
     <w:lsdException w:name="List Table 7 Colorful Accent 6" w:uiPriority="52"/>
+    <w:lsdException w:name="Mention" w:semiHidden="1" w:unhideWhenUsed="1"/>
+    <w:lsdException w:name="Smart Hyperlink" w:semiHidden="1" w:unhideWhenUsed="1"/>
+    <w:lsdException w:name="Hashtag" w:semiHidden="1" w:unhideWhenUsed="1"/>
+    <w:lsdException w:name="Unresolved Mention" w:semiHidden="1" w:unhideWhenUsed="1"/>
+    <w:lsdException w:name="Smart Link" w:semiHidden="1" w:unhideWhenUsed="1"/>
   </w:latentStyles>
   <w:style w:type="paragraph" w:default="1" w:styleId="Normal">
     <w:name w:val="Normal"/>
@@ -3764,7 +4332,6 @@
   <w:style w:type="character" w:default="1" w:styleId="Fuentedeprrafopredeter">
     <w:name w:val="Default Paragraph Font"/>
     <w:uiPriority w:val="1"/>
-    <w:semiHidden/>
     <w:unhideWhenUsed/>
   </w:style>
   <w:style w:type="table" w:default="1" w:styleId="Tablanormal">
@@ -4335,6 +4902,21 @@
 </file>
 
 <file path=customXml/item1.xml><?xml version="1.0" encoding="utf-8"?>
+<?mso-contentType ?>
+<FormTemplates xmlns="http://schemas.microsoft.com/sharepoint/v3/contenttype/forms">
+  <Display>DocumentLibraryForm</Display>
+  <Edit>DocumentLibraryForm</Edit>
+  <New>DocumentLibraryForm</New>
+</FormTemplates>
+</file>
+
+<file path=customXml/item2.xml><?xml version="1.0" encoding="utf-8"?>
+<p:properties xmlns:p="http://schemas.microsoft.com/office/2006/metadata/properties" xmlns:xsi="http://www.w3.org/2001/XMLSchema-instance" xmlns:pc="http://schemas.microsoft.com/office/infopath/2007/PartnerControls">
+  <documentManagement/>
+</p:properties>
+</file>
+
+<file path=customXml/item3.xml><?xml version="1.0" encoding="utf-8"?>
 <ct:contentTypeSchema xmlns:ct="http://schemas.microsoft.com/office/2006/metadata/contentType" xmlns:ma="http://schemas.microsoft.com/office/2006/metadata/properties/metaAttributes" ct:_="" ma:_="" ma:contentTypeName="Documento" ma:contentTypeID="0x010100E96778489EE7714D8BD12CC105EB918B" ma:contentTypeVersion="2" ma:contentTypeDescription="Crear nuevo documento." ma:contentTypeScope="" ma:versionID="416c5c7ae9b5d54d83875cd3c65194e3">
   <xsd:schema xmlns:xsd="http://www.w3.org/2001/XMLSchema" xmlns:xs="http://www.w3.org/2001/XMLSchema" xmlns:p="http://schemas.microsoft.com/office/2006/metadata/properties" xmlns:ns2="126e8a1c-9ea9-435a-ac89-d06c80d62e30" targetNamespace="http://schemas.microsoft.com/office/2006/metadata/properties" ma:root="true" ma:fieldsID="70a237c842677bd850644f8595079f5e" ns2:_="">
     <xsd:import namespace="126e8a1c-9ea9-435a-ac89-d06c80d62e30"/>
@@ -4466,26 +5048,28 @@
 </ct:contentTypeSchema>
 </file>
 
-<file path=customXml/item2.xml><?xml version="1.0" encoding="utf-8"?>
-<p:properties xmlns:p="http://schemas.microsoft.com/office/2006/metadata/properties" xmlns:xsi="http://www.w3.org/2001/XMLSchema-instance" xmlns:pc="http://schemas.microsoft.com/office/infopath/2007/PartnerControls">
-  <documentManagement/>
-</p:properties>
-</file>
-
-<file path=customXml/item3.xml><?xml version="1.0" encoding="utf-8"?>
-<?mso-contentType ?>
-<FormTemplates xmlns="http://schemas.microsoft.com/sharepoint/v3/contenttype/forms">
-  <Display>DocumentLibraryForm</Display>
-  <Edit>DocumentLibraryForm</Edit>
-  <New>DocumentLibraryForm</New>
-</FormTemplates>
-</file>
-
 <file path=customXml/item4.xml><?xml version="1.0" encoding="utf-8"?>
 <b:Sources xmlns:b="http://schemas.openxmlformats.org/officeDocument/2006/bibliography" xmlns="http://schemas.openxmlformats.org/officeDocument/2006/bibliography" SelectedStyle="\APASixthEditionOfficeOnline.xsl" StyleName="APA" Version="6"/>
 </file>
 
 <file path=customXml/itemProps1.xml><?xml version="1.0" encoding="utf-8"?>
+<ds:datastoreItem xmlns:ds="http://schemas.openxmlformats.org/officeDocument/2006/customXml" ds:itemID="{DB26575A-B7B3-4412-B642-D3B0845180CC}">
+  <ds:schemaRefs>
+    <ds:schemaRef ds:uri="http://schemas.microsoft.com/sharepoint/v3/contenttype/forms"/>
+  </ds:schemaRefs>
+</ds:datastoreItem>
+</file>
+
+<file path=customXml/itemProps2.xml><?xml version="1.0" encoding="utf-8"?>
+<ds:datastoreItem xmlns:ds="http://schemas.openxmlformats.org/officeDocument/2006/customXml" ds:itemID="{372B79FC-6971-4544-98C5-83069028712A}">
+  <ds:schemaRefs>
+    <ds:schemaRef ds:uri="http://schemas.microsoft.com/office/2006/metadata/properties"/>
+    <ds:schemaRef ds:uri="http://schemas.microsoft.com/office/infopath/2007/PartnerControls"/>
+  </ds:schemaRefs>
+</ds:datastoreItem>
+</file>
+
+<file path=customXml/itemProps3.xml><?xml version="1.0" encoding="utf-8"?>
 <ds:datastoreItem xmlns:ds="http://schemas.openxmlformats.org/officeDocument/2006/customXml" ds:itemID="{1A4E63CB-0BBC-477D-B96D-0B1E89CFECED}">
   <ds:schemaRefs>
     <ds:schemaRef ds:uri="http://schemas.microsoft.com/office/2006/metadata/contentType"/>
@@ -4503,30 +5087,6 @@
 </ds:datastoreItem>
 </file>
 
-<file path=customXml/itemProps2.xml><?xml version="1.0" encoding="utf-8"?>
-<ds:datastoreItem xmlns:ds="http://schemas.openxmlformats.org/officeDocument/2006/customXml" ds:itemID="{372B79FC-6971-4544-98C5-83069028712A}">
-  <ds:schemaRefs>
-    <ds:schemaRef ds:uri="http://purl.org/dc/dcmitype/"/>
-    <ds:schemaRef ds:uri="http://purl.org/dc/elements/1.1/"/>
-    <ds:schemaRef ds:uri="http://www.w3.org/XML/1998/namespace"/>
-    <ds:schemaRef ds:uri="126e8a1c-9ea9-435a-ac89-d06c80d62e30"/>
-    <ds:schemaRef ds:uri="http://schemas.microsoft.com/office/2006/documentManagement/types"/>
-    <ds:schemaRef ds:uri="http://purl.org/dc/terms/"/>
-    <ds:schemaRef ds:uri="http://schemas.microsoft.com/office/infopath/2007/PartnerControls"/>
-    <ds:schemaRef ds:uri="http://schemas.openxmlformats.org/package/2006/metadata/core-properties"/>
-    <ds:schemaRef ds:uri="http://schemas.microsoft.com/office/2006/metadata/properties"/>
-  </ds:schemaRefs>
-</ds:datastoreItem>
-</file>
-
-<file path=customXml/itemProps3.xml><?xml version="1.0" encoding="utf-8"?>
-<ds:datastoreItem xmlns:ds="http://schemas.openxmlformats.org/officeDocument/2006/customXml" ds:itemID="{DB26575A-B7B3-4412-B642-D3B0845180CC}">
-  <ds:schemaRefs>
-    <ds:schemaRef ds:uri="http://schemas.microsoft.com/sharepoint/v3/contenttype/forms"/>
-  </ds:schemaRefs>
-</ds:datastoreItem>
-</file>
-
 <file path=customXml/itemProps4.xml><?xml version="1.0" encoding="utf-8"?>
 <ds:datastoreItem xmlns:ds="http://schemas.openxmlformats.org/officeDocument/2006/customXml" ds:itemID="{BDCED711-E314-4C22-B587-D275DD8897EC}">
   <ds:schemaRefs>

</xml_diff>

<commit_message>
Cambios en los documentos Metodo de pago
</commit_message>
<xml_diff>
--- a/FASE 2/EVIDENCIAS GRUPALES/2.6_GuiaEstudiante_Fase 2_Informe Final Proyecto APT (Español).docx
+++ b/FASE 2/EVIDENCIAS GRUPALES/2.6_GuiaEstudiante_Fase 2_Informe Final Proyecto APT (Español).docx
@@ -1293,7 +1293,39 @@
                 <w:szCs w:val="20"/>
                 <w:lang w:eastAsia="es-CL"/>
               </w:rPr>
-              <w:t>Integrar el sistema de pago mediante la plataforma TRANSBANK.</w:t>
+              <w:t>Integrar el sistema de pago mediante la plataforma</w:t>
+            </w:r>
+            <w:r>
+              <w:rPr>
+                <w:rFonts w:asciiTheme="majorHAnsi" w:hAnsiTheme="majorHAnsi" w:cstheme="majorHAnsi"/>
+                <w:i/>
+                <w:sz w:val="18"/>
+                <w:szCs w:val="20"/>
+                <w:lang w:eastAsia="es-CL"/>
+              </w:rPr>
+              <w:t xml:space="preserve"> </w:t>
+            </w:r>
+            <w:proofErr w:type="spellStart"/>
+            <w:r>
+              <w:rPr>
+                <w:rFonts w:asciiTheme="majorHAnsi" w:hAnsiTheme="majorHAnsi" w:cstheme="majorHAnsi"/>
+                <w:i/>
+                <w:sz w:val="18"/>
+                <w:szCs w:val="20"/>
+                <w:lang w:eastAsia="es-CL"/>
+              </w:rPr>
+              <w:t>Khipu</w:t>
+            </w:r>
+            <w:proofErr w:type="spellEnd"/>
+            <w:r>
+              <w:rPr>
+                <w:rFonts w:asciiTheme="majorHAnsi" w:hAnsiTheme="majorHAnsi" w:cstheme="majorHAnsi"/>
+                <w:i/>
+                <w:sz w:val="18"/>
+                <w:szCs w:val="20"/>
+                <w:lang w:eastAsia="es-CL"/>
+              </w:rPr>
+              <w:t>.</w:t>
             </w:r>
           </w:p>
           <w:p>
@@ -1845,7 +1877,49 @@
                 <w:szCs w:val="20"/>
                 <w:lang w:eastAsia="es-CL"/>
               </w:rPr>
-              <w:t>: Se desarrolló la conexión con la plataforma TRANSBANK para facilitar pagos electrónicos, permitiendo a los usuarios realizar transacciones de manera rápida y segura a través de la aplicación.</w:t>
+              <w:t xml:space="preserve">: Se desarrolló la conexión con la plataforma </w:t>
+            </w:r>
+            <w:r>
+              <w:rPr>
+                <w:rFonts w:asciiTheme="majorHAnsi" w:hAnsiTheme="majorHAnsi" w:cstheme="majorHAnsi"/>
+                <w:i/>
+                <w:sz w:val="18"/>
+                <w:szCs w:val="20"/>
+                <w:lang w:eastAsia="es-CL"/>
+              </w:rPr>
+              <w:t xml:space="preserve"> </w:t>
+            </w:r>
+            <w:proofErr w:type="spellStart"/>
+            <w:r>
+              <w:rPr>
+                <w:rFonts w:asciiTheme="majorHAnsi" w:hAnsiTheme="majorHAnsi" w:cstheme="majorHAnsi"/>
+                <w:i/>
+                <w:sz w:val="18"/>
+                <w:szCs w:val="20"/>
+                <w:lang w:eastAsia="es-CL"/>
+              </w:rPr>
+              <w:t>Khipu</w:t>
+            </w:r>
+            <w:proofErr w:type="spellEnd"/>
+            <w:r>
+              <w:rPr>
+                <w:rFonts w:asciiTheme="majorHAnsi" w:hAnsiTheme="majorHAnsi" w:cstheme="majorHAnsi"/>
+                <w:i/>
+                <w:sz w:val="18"/>
+                <w:szCs w:val="20"/>
+                <w:lang w:eastAsia="es-CL"/>
+              </w:rPr>
+              <w:t xml:space="preserve"> </w:t>
+            </w:r>
+            <w:r>
+              <w:rPr>
+                <w:rFonts w:asciiTheme="majorHAnsi" w:hAnsiTheme="majorHAnsi" w:cstheme="majorHAnsi"/>
+                <w:i/>
+                <w:sz w:val="18"/>
+                <w:szCs w:val="20"/>
+                <w:lang w:eastAsia="es-CL"/>
+              </w:rPr>
+              <w:t>para facilitar pagos electrónicos, permitiendo a los usuarios realizar transacciones de manera rápida y segura a través de la aplicación.</w:t>
             </w:r>
           </w:p>
           <w:p>
@@ -2021,29 +2095,7 @@
                 <w:szCs w:val="20"/>
                 <w:lang w:eastAsia="es-CL"/>
               </w:rPr>
-              <w:t xml:space="preserve">Las evidencias que tenemos son los Mockups de la aplicación de cómo se ha llevado a cabo la </w:t>
-            </w:r>
-            <w:proofErr w:type="gramStart"/>
-            <w:r>
-              <w:rPr>
-                <w:rFonts w:asciiTheme="majorHAnsi" w:hAnsiTheme="majorHAnsi" w:cstheme="majorHAnsi"/>
-                <w:i/>
-                <w:sz w:val="18"/>
-                <w:szCs w:val="20"/>
-                <w:lang w:eastAsia="es-CL"/>
-              </w:rPr>
-              <w:t>app</w:t>
-            </w:r>
-            <w:proofErr w:type="gramEnd"/>
-            <w:r>
-              <w:rPr>
-                <w:rFonts w:asciiTheme="majorHAnsi" w:hAnsiTheme="majorHAnsi" w:cstheme="majorHAnsi"/>
-                <w:i/>
-                <w:sz w:val="18"/>
-                <w:szCs w:val="20"/>
-                <w:lang w:eastAsia="es-CL"/>
-              </w:rPr>
-              <w:t xml:space="preserve"> y de cómo hemos ido avanzando con el proyecto con todas sus funciones correctas sin ningún problema o error, </w:t>
+              <w:t xml:space="preserve">Las evidencias que tenemos son los Mockups de la aplicación de cómo se ha llevado a cabo la app y de cómo hemos ido avanzando con el proyecto con todas sus funciones correctas sin ningún problema o error, </w:t>
             </w:r>
             <w:r>
               <w:rPr>
@@ -5105,21 +5157,6 @@
 </file>
 
 <file path=customXml/item1.xml><?xml version="1.0" encoding="utf-8"?>
-<?mso-contentType ?>
-<FormTemplates xmlns="http://schemas.microsoft.com/sharepoint/v3/contenttype/forms">
-  <Display>DocumentLibraryForm</Display>
-  <Edit>DocumentLibraryForm</Edit>
-  <New>DocumentLibraryForm</New>
-</FormTemplates>
-</file>
-
-<file path=customXml/item2.xml><?xml version="1.0" encoding="utf-8"?>
-<p:properties xmlns:p="http://schemas.microsoft.com/office/2006/metadata/properties" xmlns:xsi="http://www.w3.org/2001/XMLSchema-instance" xmlns:pc="http://schemas.microsoft.com/office/infopath/2007/PartnerControls">
-  <documentManagement/>
-</p:properties>
-</file>
-
-<file path=customXml/item3.xml><?xml version="1.0" encoding="utf-8"?>
 <ct:contentTypeSchema xmlns:ct="http://schemas.microsoft.com/office/2006/metadata/contentType" xmlns:ma="http://schemas.microsoft.com/office/2006/metadata/properties/metaAttributes" ct:_="" ma:_="" ma:contentTypeName="Documento" ma:contentTypeID="0x010100E96778489EE7714D8BD12CC105EB918B" ma:contentTypeVersion="2" ma:contentTypeDescription="Crear nuevo documento." ma:contentTypeScope="" ma:versionID="416c5c7ae9b5d54d83875cd3c65194e3">
   <xsd:schema xmlns:xsd="http://www.w3.org/2001/XMLSchema" xmlns:xs="http://www.w3.org/2001/XMLSchema" xmlns:p="http://schemas.microsoft.com/office/2006/metadata/properties" xmlns:ns2="126e8a1c-9ea9-435a-ac89-d06c80d62e30" targetNamespace="http://schemas.microsoft.com/office/2006/metadata/properties" ma:root="true" ma:fieldsID="70a237c842677bd850644f8595079f5e" ns2:_="">
     <xsd:import namespace="126e8a1c-9ea9-435a-ac89-d06c80d62e30"/>
@@ -5251,28 +5288,26 @@
 </ct:contentTypeSchema>
 </file>
 
+<file path=customXml/item2.xml><?xml version="1.0" encoding="utf-8"?>
+<p:properties xmlns:p="http://schemas.microsoft.com/office/2006/metadata/properties" xmlns:xsi="http://www.w3.org/2001/XMLSchema-instance" xmlns:pc="http://schemas.microsoft.com/office/infopath/2007/PartnerControls">
+  <documentManagement/>
+</p:properties>
+</file>
+
+<file path=customXml/item3.xml><?xml version="1.0" encoding="utf-8"?>
+<?mso-contentType ?>
+<FormTemplates xmlns="http://schemas.microsoft.com/sharepoint/v3/contenttype/forms">
+  <Display>DocumentLibraryForm</Display>
+  <Edit>DocumentLibraryForm</Edit>
+  <New>DocumentLibraryForm</New>
+</FormTemplates>
+</file>
+
 <file path=customXml/item4.xml><?xml version="1.0" encoding="utf-8"?>
 <b:Sources xmlns:b="http://schemas.openxmlformats.org/officeDocument/2006/bibliography" xmlns="http://schemas.openxmlformats.org/officeDocument/2006/bibliography" SelectedStyle="\APASixthEditionOfficeOnline.xsl" StyleName="APA" Version="6"/>
 </file>
 
 <file path=customXml/itemProps1.xml><?xml version="1.0" encoding="utf-8"?>
-<ds:datastoreItem xmlns:ds="http://schemas.openxmlformats.org/officeDocument/2006/customXml" ds:itemID="{DB26575A-B7B3-4412-B642-D3B0845180CC}">
-  <ds:schemaRefs>
-    <ds:schemaRef ds:uri="http://schemas.microsoft.com/sharepoint/v3/contenttype/forms"/>
-  </ds:schemaRefs>
-</ds:datastoreItem>
-</file>
-
-<file path=customXml/itemProps2.xml><?xml version="1.0" encoding="utf-8"?>
-<ds:datastoreItem xmlns:ds="http://schemas.openxmlformats.org/officeDocument/2006/customXml" ds:itemID="{372B79FC-6971-4544-98C5-83069028712A}">
-  <ds:schemaRefs>
-    <ds:schemaRef ds:uri="http://schemas.microsoft.com/office/2006/metadata/properties"/>
-    <ds:schemaRef ds:uri="http://schemas.microsoft.com/office/infopath/2007/PartnerControls"/>
-  </ds:schemaRefs>
-</ds:datastoreItem>
-</file>
-
-<file path=customXml/itemProps3.xml><?xml version="1.0" encoding="utf-8"?>
 <ds:datastoreItem xmlns:ds="http://schemas.openxmlformats.org/officeDocument/2006/customXml" ds:itemID="{1A4E63CB-0BBC-477D-B96D-0B1E89CFECED}">
   <ds:schemaRefs>
     <ds:schemaRef ds:uri="http://schemas.microsoft.com/office/2006/metadata/contentType"/>
@@ -5290,6 +5325,23 @@
 </ds:datastoreItem>
 </file>
 
+<file path=customXml/itemProps2.xml><?xml version="1.0" encoding="utf-8"?>
+<ds:datastoreItem xmlns:ds="http://schemas.openxmlformats.org/officeDocument/2006/customXml" ds:itemID="{372B79FC-6971-4544-98C5-83069028712A}">
+  <ds:schemaRefs>
+    <ds:schemaRef ds:uri="http://schemas.microsoft.com/office/2006/metadata/properties"/>
+    <ds:schemaRef ds:uri="http://schemas.microsoft.com/office/infopath/2007/PartnerControls"/>
+  </ds:schemaRefs>
+</ds:datastoreItem>
+</file>
+
+<file path=customXml/itemProps3.xml><?xml version="1.0" encoding="utf-8"?>
+<ds:datastoreItem xmlns:ds="http://schemas.openxmlformats.org/officeDocument/2006/customXml" ds:itemID="{DB26575A-B7B3-4412-B642-D3B0845180CC}">
+  <ds:schemaRefs>
+    <ds:schemaRef ds:uri="http://schemas.microsoft.com/sharepoint/v3/contenttype/forms"/>
+  </ds:schemaRefs>
+</ds:datastoreItem>
+</file>
+
 <file path=customXml/itemProps4.xml><?xml version="1.0" encoding="utf-8"?>
 <ds:datastoreItem xmlns:ds="http://schemas.openxmlformats.org/officeDocument/2006/customXml" ds:itemID="{BDCED711-E314-4C22-B587-D275DD8897EC}">
   <ds:schemaRefs>

</xml_diff>